<commit_message>
Amended documentation to include clearing the Elda cache afer uploading data.
</commit_message>
<xml_diff>
--- a/package/docs/setup.docx
+++ b/package/docs/setup.docx
@@ -1,13 +1,13 @@
 
 <file path=word/document.xml><?xml version="1.0" encoding="utf-8"?>
-<w:document xmlns:wpc="http://schemas.microsoft.com/office/word/2010/wordprocessingCanvas" xmlns:mc="http://schemas.openxmlformats.org/markup-compatibility/2006" xmlns:o="urn:schemas-microsoft-com:office:office" xmlns:r="http://schemas.openxmlformats.org/officeDocument/2006/relationships" xmlns:m="http://schemas.openxmlformats.org/officeDocument/2006/math" xmlns:v="urn:schemas-microsoft-com:vml" xmlns:wp14="http://schemas.microsoft.com/office/word/2010/wordprocessingDrawing" xmlns:wp="http://schemas.openxmlformats.org/drawingml/2006/wordprocessingDrawing" xmlns:w10="urn:schemas-microsoft-com:office:word" xmlns:w="http://schemas.openxmlformats.org/wordprocessingml/2006/main" xmlns:w14="http://schemas.microsoft.com/office/word/2010/wordml" xmlns:wpg="http://schemas.microsoft.com/office/word/2010/wordprocessingGroup" xmlns:wpi="http://schemas.microsoft.com/office/word/2010/wordprocessingInk" xmlns:wne="http://schemas.microsoft.com/office/word/2006/wordml" xmlns:wps="http://schemas.microsoft.com/office/word/2010/wordprocessingShape" mc:Ignorable="w14 wp14">
+<w:document xmlns:wpc="http://schemas.microsoft.com/office/word/2010/wordprocessingCanvas" xmlns:mc="http://schemas.openxmlformats.org/markup-compatibility/2006" xmlns:o="urn:schemas-microsoft-com:office:office" xmlns:r="http://schemas.openxmlformats.org/officeDocument/2006/relationships" xmlns:m="http://schemas.openxmlformats.org/officeDocument/2006/math" xmlns:v="urn:schemas-microsoft-com:vml" xmlns:wp14="http://schemas.microsoft.com/office/word/2010/wordprocessingDrawing" xmlns:wp="http://schemas.openxmlformats.org/drawingml/2006/wordprocessingDrawing" xmlns:w10="urn:schemas-microsoft-com:office:word" xmlns:w="http://schemas.openxmlformats.org/wordprocessingml/2006/main" xmlns:w14="http://schemas.microsoft.com/office/word/2010/wordml" xmlns:w15="http://schemas.microsoft.com/office/word/2012/wordml" xmlns:wpg="http://schemas.microsoft.com/office/word/2010/wordprocessingGroup" xmlns:wpi="http://schemas.microsoft.com/office/word/2010/wordprocessingInk" xmlns:wne="http://schemas.microsoft.com/office/word/2006/wordml" xmlns:wps="http://schemas.microsoft.com/office/word/2010/wordprocessingShape" mc:Ignorable="w14 w15 wp14">
   <w:body>
     <w:p>
       <w:pPr>
         <w:sectPr>
-          <w:footerReference w:type="default" r:id="rId9"/>
-          <w:headerReference w:type="first" r:id="rId10"/>
-          <w:footerReference w:type="first" r:id="rId11"/>
+          <w:footerReference w:type="default" r:id="rId8"/>
+          <w:headerReference w:type="first" r:id="rId9"/>
+          <w:footerReference w:type="first" r:id="rId10"/>
           <w:pgSz w:w="11906" w:h="16838" w:code="9"/>
           <w:pgMar w:top="1440" w:right="1440" w:bottom="1440" w:left="1440" w:header="709" w:footer="709" w:gutter="0"/>
           <w:cols w:space="708"/>
@@ -184,7 +184,7 @@
                 <v:stroke joinstyle="miter"/>
                 <v:path gradientshapeok="t" o:connecttype="rect"/>
               </v:shapetype>
-              <v:shape id="Text Box 3" o:spid="_x0000_s1026" type="#_x0000_t202" style="position:absolute;margin-left:-36.3pt;margin-top:675.2pt;width:476.45pt;height:75.15pt;z-index:251662336;visibility:visible;mso-wrap-style:square;mso-width-percent:0;mso-height-percent:0;mso-wrap-distance-left:9pt;mso-wrap-distance-top:0;mso-wrap-distance-right:9pt;mso-wrap-distance-bottom:0;mso-position-horizontal:absolute;mso-position-horizontal-relative:text;mso-position-vertical:absolute;mso-position-vertical-relative:text;mso-width-percent:0;mso-height-percent:0;mso-width-relative:page;mso-height-relative:page;v-text-anchor:top" o:gfxdata="UEsDBBQABgAIAAAAIQC2gziS/gAAAOEBAAATAAAAW0NvbnRlbnRfVHlwZXNdLnhtbJSRQU7DMBBF 90jcwfIWJU67QAgl6YK0S0CoHGBkTxKLZGx5TGhvj5O2G0SRWNoz/78nu9wcxkFMGNg6quQqL6RA 0s5Y6ir5vt9lD1JwBDIwOMJKHpHlpr69KfdHjyxSmriSfYz+USnWPY7AufNIadK6MEJMx9ApD/oD OlTrorhX2lFEilmcO2RdNtjC5xDF9pCuTyYBB5bi6bQ4syoJ3g9WQ0ymaiLzg5KdCXlKLjvcW893 SUOqXwnz5DrgnHtJTxOsQfEKIT7DmDSUCaxw7Rqn8787ZsmRM9e2VmPeBN4uqYvTtW7jvijg9N/y JsXecLq0q+WD6m8AAAD//wMAUEsDBBQABgAIAAAAIQA4/SH/1gAAAJQBAAALAAAAX3JlbHMvLnJl bHOkkMFqwzAMhu+DvYPRfXGawxijTi+j0GvpHsDYimMaW0Yy2fr2M4PBMnrbUb/Q94l/f/hMi1qR JVI2sOt6UJgd+ZiDgffL8ekFlFSbvV0oo4EbChzGx4f9GRdb25HMsYhqlCwG5lrLq9biZkxWOiqY 22YiTra2kYMu1l1tQD30/bPm3wwYN0x18gb45AdQl1tp5j/sFB2T0FQ7R0nTNEV3j6o9feQzro1i OWA14Fm+Q8a1a8+Bvu/d/dMb2JY5uiPbhG/ktn4cqGU/er3pcvwCAAD//wMAUEsDBBQABgAIAAAA IQDxauOngQIAAA8FAAAOAAAAZHJzL2Uyb0RvYy54bWysVNmO2yAUfa/Uf0C8Z7zUzsTWOKNZmqrS dJFm+gEEcIyKgQKJPa36773gJJPpIlVV/YBZLucu51wuLsdeoh23TmjV4OwsxYgrqplQmwZ/eljN Fhg5TxQjUive4Efu8OXy5YuLwdQ8152WjFsEIMrVg2lw572pk8TRjvfEnWnDFRy22vbEw9JuEmbJ AOi9TPI0nSeDtsxYTblzsHs7HeJlxG9bTv2HtnXcI9lgiM3H0cZxHcZkeUHqjSWmE3QfBvmHKHoi FDg9Qt0ST9DWil+gekGtdrr1Z1T3iW5bQXnMAbLJ0p+yue+I4TEXKI4zxzK5/wdL3+8+WiRYg3OM FOmBogc+enStR/QqVGcwrgajewNmfoRtYDlm6sydpp8dUvqmI2rDr6zVQ8cJg+iycDM5uTrhuACy Ht5pBm7I1usINLa2D6WDYiBAB5Yej8yEUChsztMyrbISIwpnVVkUaRldkPpw21jn33DdozBpsAXm IzrZ3TkfoiH1wSQ4c1oKthJSxoXdrG+kRTsCKlnFb4/+zEyqYKx0uDYhTjsQJPgIZyHcyPq3KsuL 9DqvZqv54nxWrIpyVp2ni1maVdfVPC2q4nb1PQSYFXUnGOPqTih+UGBW/B3D+16YtBM1iIZQn7yc KPpjkmn8fpdkLzw0pBR9gxdHI1IHYl8rBmmT2hMhp3nyPPxYZajB4R+rEmUQmJ804Mf1CChBG2vN HkEQVgNfwDq8IjDptP2K0QAd2WD3ZUssx0i+VSCqKgPaoYXjoijPc1jY05P16QlRFKAa7DGapjd+ avutsWLTgadJxkpfgRBbETXyFNVevtB1MZn9CxHa+nQdrZ7eseUPAAAA//8DAFBLAwQUAAYACAAA ACEAR6YDe9wAAAAKAQAADwAAAGRycy9kb3ducmV2LnhtbEyPy27CMBBF90j8gzVbBDaPPBrFQWql Vt1C+YBJbJKo8TiKDYG/73TVLmfu0Z0z5fHhBnG3U+g9adhuFAhLjTc9tRouX+/rHESISAYHT1bD 0wY4VstFiYXxM53s/RxbwSUUCtTQxTgWUoamsw7Dxo+WOLv6yWHkcWqlmXDmcjfInVKpdNgTX+hw tG+dbb7PN6fh+jmvkpe5/oiX7HRIX7HPav/UerkAEe0j/pHw687eULFQ7W9kghg0rLNdyigH+0Qd QDCS52oPouZVolQGsirl/xeqHwAAAP//AwBQSwECLQAUAAYACAAAACEAtoM4kv4AAADhAQAAEwAA AAAAAAAAAAAAAAAAAAAAW0NvbnRlbnRfVHlwZXNdLnhtbFBLAQItABQABgAIAAAAIQA4/SH/1gAA AJQBAAALAAAAAAAAAAAAAAAAAC8BAABfcmVscy8ucmVsc1BLAQItABQABgAIAAAAIQDxauOngQIA AA8FAAAOAAAAAAAAAAAAAAAAAC4CAABkcnMvZTJvRG9jLnhtbFBLAQItABQABgAIAAAAIQBHpgN7 3AAAAAoBAAAPAAAAAAAAAAAAAAAAANsEAABkcnMvZG93bnJldi54bWxQSwUGAAAAAAQABADzAAAA 5AUAAAAA " stroked="f">
+              <v:shape id="Text Box 3" o:spid="_x0000_s1026" type="#_x0000_t202" style="position:absolute;margin-left:-36.3pt;margin-top:675.2pt;width:476.45pt;height:75.15pt;z-index:251662336;visibility:visible;mso-wrap-style:square;mso-width-percent:0;mso-height-percent:0;mso-wrap-distance-left:9pt;mso-wrap-distance-top:0;mso-wrap-distance-right:9pt;mso-wrap-distance-bottom:0;mso-position-horizontal:absolute;mso-position-horizontal-relative:text;mso-position-vertical:absolute;mso-position-vertical-relative:text;mso-width-percent:0;mso-height-percent:0;mso-width-relative:page;mso-height-relative:page;v-text-anchor:top" o:gfxdata="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" stroked="f">
                 <v:textbox>
                   <w:txbxContent>
                     <w:tbl>
@@ -382,27 +382,14 @@
                             <w:r>
                               <w:t>(</w:t>
                             </w:r>
-                            <w:r>
-                              <w:fldChar w:fldCharType="begin"/>
-                            </w:r>
-                            <w:r>
-                              <w:instrText xml:space="preserve"> REVNUM  \* Arabic  \* MERGEFORMAT </w:instrText>
-                            </w:r>
-                            <w:r>
-                              <w:fldChar w:fldCharType="separate"/>
-                            </w:r>
-                            <w:r>
-                              <w:rPr>
-                                <w:noProof/>
-                              </w:rPr>
-                              <w:t>2</w:t>
-                            </w:r>
-                            <w:r>
-                              <w:rPr>
-                                <w:noProof/>
-                              </w:rPr>
-                              <w:fldChar w:fldCharType="end"/>
-                            </w:r>
+                            <w:fldSimple w:instr=" REVNUM  \* Arabic  \* MERGEFORMAT ">
+                              <w:r>
+                                <w:rPr>
+                                  <w:noProof/>
+                                </w:rPr>
+                                <w:t>2</w:t>
+                              </w:r>
+                            </w:fldSimple>
                             <w:r>
                               <w:t>)</w:t>
                             </w:r>
@@ -422,7 +409,7 @@
                               <w:rPr>
                                 <w:noProof/>
                               </w:rPr>
-                              <w:t>07 January 2015</w:t>
+                              <w:t>03 February 2015</w:t>
                             </w:r>
                             <w:r>
                               <w:fldChar w:fldCharType="end"/>
@@ -449,7 +436,7 @@
           </mc:Choice>
           <mc:Fallback>
             <w:pict>
-              <v:shape id="Text Box 2" o:spid="_x0000_s1027" type="#_x0000_t202" style="position:absolute;margin-left:0;margin-top:0;width:364.95pt;height:192.95pt;z-index:251661312;visibility:visible;mso-wrap-style:square;mso-width-percent:0;mso-height-percent:0;mso-wrap-distance-left:9pt;mso-wrap-distance-top:0;mso-wrap-distance-right:9pt;mso-wrap-distance-bottom:0;mso-position-horizontal:center;mso-position-horizontal-relative:text;mso-position-vertical:center;mso-position-vertical-relative:page;mso-width-percent:0;mso-height-percent:0;mso-width-relative:margin;mso-height-relative:margin;v-text-anchor:top" o:gfxdata="UEsDBBQABgAIAAAAIQC2gziS/gAAAOEBAAATAAAAW0NvbnRlbnRfVHlwZXNdLnhtbJSRQU7DMBBF 90jcwfIWJU67QAgl6YK0S0CoHGBkTxKLZGx5TGhvj5O2G0SRWNoz/78nu9wcxkFMGNg6quQqL6RA 0s5Y6ir5vt9lD1JwBDIwOMJKHpHlpr69KfdHjyxSmriSfYz+USnWPY7AufNIadK6MEJMx9ApD/oD OlTrorhX2lFEilmcO2RdNtjC5xDF9pCuTyYBB5bi6bQ4syoJ3g9WQ0ymaiLzg5KdCXlKLjvcW893 SUOqXwnz5DrgnHtJTxOsQfEKIT7DmDSUCaxw7Rqn8787ZsmRM9e2VmPeBN4uqYvTtW7jvijg9N/y JsXecLq0q+WD6m8AAAD//wMAUEsDBBQABgAIAAAAIQA4/SH/1gAAAJQBAAALAAAAX3JlbHMvLnJl bHOkkMFqwzAMhu+DvYPRfXGawxijTi+j0GvpHsDYimMaW0Yy2fr2M4PBMnrbUb/Q94l/f/hMi1qR JVI2sOt6UJgd+ZiDgffL8ekFlFSbvV0oo4EbChzGx4f9GRdb25HMsYhqlCwG5lrLq9biZkxWOiqY 22YiTra2kYMu1l1tQD30/bPm3wwYN0x18gb45AdQl1tp5j/sFB2T0FQ7R0nTNEV3j6o9feQzro1i OWA14Fm+Q8a1a8+Bvu/d/dMb2JY5uiPbhG/ktn4cqGU/er3pcvwCAAD//wMAUEsDBBQABgAIAAAA IQCzHn/FhAIAABcFAAAOAAAAZHJzL2Uyb0RvYy54bWysVNuO2yAQfa/Uf0C8Z30pycZWnNVemqrS 9iLt9gOIwTEqBgok9rbqv3fASda9PFRV/YAZGA4zc86wuho6iQ7cOqFVhbOLFCOuas2E2lX40+Nm tsTIeaoYlVrxCj9xh6/WL1+selPyXLdaMm4RgChX9qbCrfemTBJXt7yj7kIbrmCz0bajHky7S5il PaB3MsnTdJH02jJjdc2dg9W7cROvI37T8Np/aBrHPZIVhth8HG0ct2FM1ita7iw1raiPYdB/iKKj QsGlZ6g76inaW/EbVCdqq51u/EWtu0Q3jah5zAGyydJfsnloqeExFyiOM+cyuf8HW78/fLRIMOAO I0U7oOiRDx7d6AHloTq9cSU4PRhw8wMsB8+QqTP3uv7skNK3LVU7fm2t7ltOGUSXhZPJ5OiI4wLI tn+nGVxD915HoKGxXQCEYiBAB5aezsyEUGpYJItXZLmYY1TDXk7mKQEj3EHL03FjnX/DdYfCpMIW qI/w9HDv/Oh6conhaynYRkgZDbvb3kqLDhRksonfEd1N3aQKzkqHYyPiuAJRwh1hL8Qbaf9WZDlJ b/JitlksL2dkQ+az4jJdztKsuCkWKSnI3eZ7CDAjZSsY4+peKH6SYEb+juJjM4ziiSJEfYWLeT4f OZpG76ZJpvH7U5Kd8NCRUnQVXp6daBmYfa0YpE1LT4Uc58nP4UdCoAanf6xK1EGgfhSBH7bDUXAA FjSy1ewJhGE10Absw2sCk1bbrxj10JkVdl/21HKM5FsF4ioyQkIrR4PML3Mw7HRnO92hqgaoCnuM xumtH9t/b6zYtXDTKGelr0GQjYhSeY7qKGPovpjT8aUI7T21o9fze7b+AQAA//8DAFBLAwQUAAYA CAAAACEA5JnPBtcAAAACAQAADwAAAGRycy9kb3ducmV2LnhtbEyPwW7CMBBE70j8g7XXqjilhZAo DhJIrXqF8gGbeEki4nUUGwJ/320v7WWl0Yxm3hbbu+vVjcbQeTbwskhAEdfedtwYOH29P29AhYhs sfdMBh4UYFvOZwXm1k98oNsxNkpKOORooI1xyLUOdUsOw8IPxOKd/egwihwbbUecpNz1epkka+2w Y1locaB9S/XleHUGzp/T0yqbqo94Sg9v6x12aeUfxsxnoCLd418SftiFG0oBqvyVbVC9Afki/l7x 0mWWgaoMvG5WGeiy0P/Ry28AAAD//wMAUEsBAi0AFAAGAAgAAAAhALaDOJL+AAAA4QEAABMAAAAA AAAAAAAAAAAAAAAAAFtDb250ZW50X1R5cGVzXS54bWxQSwECLQAUAAYACAAAACEAOP0h/9YAAACU AQAACwAAAAAAAAAAAAAAAAAvAQAAX3JlbHMvLnJlbHNQSwECLQAUAAYACAAAACEAsx5/xYQCAAAX BQAADgAAAAAAAAAAAAAAAAAuAgAAZHJzL2Uyb0RvYy54bWxQSwECLQAUAAYACAAAACEA5JnPBtcA AAACAQAADwAAAAAAAAAAAAAAAADeBAAAZHJzL2Rvd25yZXYueG1sUEsFBgAAAAAEAAQA8wAAAOIF AAAAAA== " stroked="f">
+              <v:shape id="Text Box 2" o:spid="_x0000_s1027" type="#_x0000_t202" style="position:absolute;margin-left:0;margin-top:0;width:364.95pt;height:192.95pt;z-index:251661312;visibility:visible;mso-wrap-style:square;mso-width-percent:0;mso-height-percent:0;mso-wrap-distance-left:9pt;mso-wrap-distance-top:0;mso-wrap-distance-right:9pt;mso-wrap-distance-bottom:0;mso-position-horizontal:center;mso-position-horizontal-relative:text;mso-position-vertical:center;mso-position-vertical-relative:page;mso-width-percent:0;mso-height-percent:0;mso-width-relative:margin;mso-height-relative:margin;v-text-anchor:top" o:gfxdata="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" stroked="f">
                 <v:textbox>
                   <w:txbxContent>
                     <w:p>
@@ -494,27 +481,14 @@
                       <w:r>
                         <w:t>(</w:t>
                       </w:r>
-                      <w:r>
-                        <w:fldChar w:fldCharType="begin"/>
-                      </w:r>
-                      <w:r>
-                        <w:instrText xml:space="preserve"> REVNUM  \* Arabic  \* MERGEFORMAT </w:instrText>
-                      </w:r>
-                      <w:r>
-                        <w:fldChar w:fldCharType="separate"/>
-                      </w:r>
-                      <w:r>
-                        <w:rPr>
-                          <w:noProof/>
-                        </w:rPr>
-                        <w:t>2</w:t>
-                      </w:r>
-                      <w:r>
-                        <w:rPr>
-                          <w:noProof/>
-                        </w:rPr>
-                        <w:fldChar w:fldCharType="end"/>
-                      </w:r>
+                      <w:fldSimple w:instr=" REVNUM  \* Arabic  \* MERGEFORMAT ">
+                        <w:r>
+                          <w:rPr>
+                            <w:noProof/>
+                          </w:rPr>
+                          <w:t>2</w:t>
+                        </w:r>
+                      </w:fldSimple>
                       <w:r>
                         <w:t>)</w:t>
                       </w:r>
@@ -534,7 +508,7 @@
                         <w:rPr>
                           <w:noProof/>
                         </w:rPr>
-                        <w:t>07 January 2015</w:t>
+                        <w:t>03 February 2015</w:t>
                       </w:r>
                       <w:r>
                         <w:fldChar w:fldCharType="end"/>
@@ -758,7 +732,7 @@
       <w:r>
         <w:t xml:space="preserve">There are a number of variants of Java available with different characteristics.  Whilst other variants may work, it is recommended to install the Standard Edition JDK.  At the time of writing, an installer could be downloaded from </w:t>
       </w:r>
-      <w:hyperlink r:id="rId12" w:history="1">
+      <w:hyperlink r:id="rId11" w:history="1">
         <w:r>
           <w:rPr>
             <w:rStyle w:val="Hyperlink"/>
@@ -850,7 +824,7 @@
         </w:rPr>
         <w:t xml:space="preserve">Download a zip of the latest version from </w:t>
       </w:r>
-      <w:hyperlink r:id="rId13" w:history="1">
+      <w:hyperlink r:id="rId12" w:history="1">
         <w:r>
           <w:rPr>
             <w:rStyle w:val="Hyperlink"/>
@@ -1119,7 +1093,7 @@
         </w:rPr>
         <w:t xml:space="preserve"> </w:t>
       </w:r>
-      <w:hyperlink r:id="rId14" w:history="1">
+      <w:hyperlink r:id="rId13" w:history="1">
         <w:r>
           <w:rPr>
             <w:rStyle w:val="Hyperlink"/>
@@ -1479,7 +1453,7 @@
       <w:r>
         <w:t xml:space="preserve">Verify fuseki is running.  There should be a directory ‘tdb’ in $FUSEKI_DATABASES/$DATASET.  A browser accessing </w:t>
       </w:r>
-      <w:hyperlink r:id="rId15" w:history="1">
+      <w:hyperlink r:id="rId14" w:history="1">
         <w:r>
           <w:rPr>
             <w:rStyle w:val="Hyperlink"/>
@@ -1528,7 +1502,7 @@
       <w:r>
         <w:t xml:space="preserve">Tomcat is a web application container that will be used to host the Elda application.  We suggest installing Tomcat version 7.  Follow the instructions at </w:t>
       </w:r>
-      <w:hyperlink r:id="rId16" w:history="1">
+      <w:hyperlink r:id="rId15" w:history="1">
         <w:r>
           <w:rPr>
             <w:rStyle w:val="Hyperlink"/>
@@ -1556,7 +1530,7 @@
         </w:rPr>
         <w:t xml:space="preserve">Retrieve the page </w:t>
       </w:r>
-      <w:hyperlink r:id="rId17" w:history="1">
+      <w:hyperlink r:id="rId16" w:history="1">
         <w:r>
           <w:rPr>
             <w:rStyle w:val="Hyperlink"/>
@@ -1595,7 +1569,7 @@
       <w:r>
         <w:t xml:space="preserve">Follow the instructions at </w:t>
       </w:r>
-      <w:hyperlink r:id="rId18" w:history="1">
+      <w:hyperlink r:id="rId17" w:history="1">
         <w:r>
           <w:rPr>
             <w:rStyle w:val="Hyperlink"/>
@@ -2085,7 +2059,7 @@
         </w:rPr>
         <w:t xml:space="preserve">Retrieve the page </w:t>
       </w:r>
-      <w:hyperlink r:id="rId19" w:history="1">
+      <w:hyperlink r:id="rId18" w:history="1">
         <w:r>
           <w:rPr>
             <w:rStyle w:val="Hyperlink"/>
@@ -2113,7 +2087,7 @@
         </w:rPr>
         <w:t xml:space="preserve">Retrieve the page </w:t>
       </w:r>
-      <w:hyperlink r:id="rId20" w:history="1">
+      <w:hyperlink r:id="rId19" w:history="1">
         <w:r>
           <w:rPr>
             <w:rStyle w:val="Hyperlink"/>
@@ -2158,7 +2132,7 @@
       <w:r>
         <w:t xml:space="preserve">Download the Elda assets WAR file from </w:t>
       </w:r>
-      <w:hyperlink r:id="rId21" w:history="1">
+      <w:hyperlink r:id="rId20" w:history="1">
         <w:r>
           <w:rPr>
             <w:rStyle w:val="Hyperlink"/>
@@ -2260,7 +2234,7 @@
       <w:r>
         <w:t xml:space="preserve">Download the Elda common WAR file from </w:t>
       </w:r>
-      <w:hyperlink r:id="rId22" w:history="1">
+      <w:hyperlink r:id="rId21" w:history="1">
         <w:r>
           <w:rPr>
             <w:rStyle w:val="Hyperlink"/>
@@ -2292,7 +2266,7 @@
         <w:lastRenderedPageBreak/>
         <w:t xml:space="preserve">Verify that Elda is present and running by accessing the page </w:t>
       </w:r>
-      <w:hyperlink r:id="rId23" w:history="1">
+      <w:hyperlink r:id="rId22" w:history="1">
         <w:r>
           <w:rPr>
             <w:rStyle w:val="Hyperlink"/>
@@ -2412,7 +2386,7 @@
       <w:r>
         <w:t xml:space="preserve">elect an installer from </w:t>
       </w:r>
-      <w:hyperlink r:id="rId24" w:history="1">
+      <w:hyperlink r:id="rId23" w:history="1">
         <w:r>
           <w:rPr>
             <w:rStyle w:val="Hyperlink"/>
@@ -2470,7 +2444,7 @@
                     <pic:cNvPicPr/>
                   </pic:nvPicPr>
                   <pic:blipFill>
-                    <a:blip r:embed="rId25">
+                    <a:blip r:embed="rId24">
                       <a:extLst>
                         <a:ext uri="{28A0092B-C50C-407E-A947-70E740481C1C}">
                           <a14:useLocalDpi xmlns:a14="http://schemas.microsoft.com/office/drawing/2010/main" val="0"/>
@@ -2505,14 +2479,27 @@
       <w:r>
         <w:t xml:space="preserve">Figure </w:t>
       </w:r>
-      <w:fldSimple w:instr=" SEQ Figure \* ARABIC ">
-        <w:r>
-          <w:rPr>
-            <w:noProof/>
-          </w:rPr>
-          <w:t>1</w:t>
-        </w:r>
-      </w:fldSimple>
+      <w:r>
+        <w:fldChar w:fldCharType="begin"/>
+      </w:r>
+      <w:r>
+        <w:instrText xml:space="preserve"> SEQ Figure \* ARABIC </w:instrText>
+      </w:r>
+      <w:r>
+        <w:fldChar w:fldCharType="separate"/>
+      </w:r>
+      <w:r>
+        <w:rPr>
+          <w:noProof/>
+        </w:rPr>
+        <w:t>1</w:t>
+      </w:r>
+      <w:r>
+        <w:rPr>
+          <w:noProof/>
+        </w:rPr>
+        <w:fldChar w:fldCharType="end"/>
+      </w:r>
       <w:r>
         <w:t xml:space="preserve"> Ruby Installer</w:t>
       </w:r>
@@ -2775,6 +2762,24 @@
     </w:p>
     <w:p>
       <w:r>
+        <w:t xml:space="preserve">Finally, the Elda cache should be cleared.  This can be done by restarting Apache Tomat in the services management tool or by accessing the page </w:t>
+      </w:r>
+      <w:hyperlink r:id="rId25" w:history="1">
+        <w:r>
+          <w:rPr>
+            <w:rStyle w:val="Hyperlink"/>
+          </w:rPr>
+          <w:t>http://sedgemoor.data.gov.uk:8080/elda/control/show-cache</w:t>
+        </w:r>
+      </w:hyperlink>
+      <w:r>
+        <w:t xml:space="preserve"> and clicking on the clear cache button. </w:t>
+      </w:r>
+    </w:p>
+    <w:p>
+      <w:bookmarkStart w:id="2" w:name="_GoBack"/>
+      <w:bookmarkEnd w:id="2"/>
+      <w:r>
         <w:t>The spreadsheet data has now been exported, converted to RDF and uploaded to the server.</w:t>
       </w:r>
     </w:p>
@@ -2797,6 +2802,9 @@
         <w:jc w:val="center"/>
       </w:pPr>
       <w:r>
+        <w:rPr>
+          <w:noProof/>
+        </w:rPr>
         <w:drawing>
           <wp:inline distT="0" distB="0" distL="0" distR="0" wp14:anchorId="11B70AAD" wp14:editId="339E6B79">
             <wp:extent cx="5731510" cy="5022419"/>
@@ -2842,14 +2850,27 @@
       <w:r>
         <w:t xml:space="preserve">Figure </w:t>
       </w:r>
-      <w:fldSimple w:instr=" SEQ Figure \* ARABIC ">
-        <w:r>
-          <w:rPr>
-            <w:noProof/>
-          </w:rPr>
-          <w:t>2</w:t>
-        </w:r>
-      </w:fldSimple>
+      <w:r>
+        <w:fldChar w:fldCharType="begin"/>
+      </w:r>
+      <w:r>
+        <w:instrText xml:space="preserve"> SEQ Figure \* ARABIC </w:instrText>
+      </w:r>
+      <w:r>
+        <w:fldChar w:fldCharType="separate"/>
+      </w:r>
+      <w:r>
+        <w:rPr>
+          <w:noProof/>
+        </w:rPr>
+        <w:t>2</w:t>
+      </w:r>
+      <w:r>
+        <w:rPr>
+          <w:noProof/>
+        </w:rPr>
+        <w:fldChar w:fldCharType="end"/>
+      </w:r>
       <w:r>
         <w:t xml:space="preserve"> Elda Screenshot showing uploaded data</w:t>
       </w:r>
@@ -2858,8 +2879,6 @@
       <w:r>
         <w:t>Navigate to other entry points (/id/impact and /id/project) and verify the expected data is present.</w:t>
       </w:r>
-      <w:bookmarkStart w:id="2" w:name="_GoBack"/>
-      <w:bookmarkEnd w:id="2"/>
       <w:r>
         <w:rPr>
           <w:rFonts w:ascii="Monospace" w:hAnsi="Monospace" w:cs="Monospace"/>
@@ -2884,7 +2903,7 @@
 </file>
 
 <file path=word/endnotes.xml><?xml version="1.0" encoding="utf-8"?>
-<w:endnotes xmlns:wpc="http://schemas.microsoft.com/office/word/2010/wordprocessingCanvas" xmlns:mc="http://schemas.openxmlformats.org/markup-compatibility/2006" xmlns:o="urn:schemas-microsoft-com:office:office" xmlns:r="http://schemas.openxmlformats.org/officeDocument/2006/relationships" xmlns:m="http://schemas.openxmlformats.org/officeDocument/2006/math" xmlns:v="urn:schemas-microsoft-com:vml" xmlns:wp14="http://schemas.microsoft.com/office/word/2010/wordprocessingDrawing" xmlns:wp="http://schemas.openxmlformats.org/drawingml/2006/wordprocessingDrawing" xmlns:w10="urn:schemas-microsoft-com:office:word" xmlns:w="http://schemas.openxmlformats.org/wordprocessingml/2006/main" xmlns:w14="http://schemas.microsoft.com/office/word/2010/wordml" xmlns:wpg="http://schemas.microsoft.com/office/word/2010/wordprocessingGroup" xmlns:wpi="http://schemas.microsoft.com/office/word/2010/wordprocessingInk" xmlns:wne="http://schemas.microsoft.com/office/word/2006/wordml" xmlns:wps="http://schemas.microsoft.com/office/word/2010/wordprocessingShape" mc:Ignorable="w14 wp14">
+<w:endnotes xmlns:wpc="http://schemas.microsoft.com/office/word/2010/wordprocessingCanvas" xmlns:mc="http://schemas.openxmlformats.org/markup-compatibility/2006" xmlns:o="urn:schemas-microsoft-com:office:office" xmlns:r="http://schemas.openxmlformats.org/officeDocument/2006/relationships" xmlns:m="http://schemas.openxmlformats.org/officeDocument/2006/math" xmlns:v="urn:schemas-microsoft-com:vml" xmlns:wp14="http://schemas.microsoft.com/office/word/2010/wordprocessingDrawing" xmlns:wp="http://schemas.openxmlformats.org/drawingml/2006/wordprocessingDrawing" xmlns:w10="urn:schemas-microsoft-com:office:word" xmlns:w="http://schemas.openxmlformats.org/wordprocessingml/2006/main" xmlns:w14="http://schemas.microsoft.com/office/word/2010/wordml" xmlns:w15="http://schemas.microsoft.com/office/word/2012/wordml" xmlns:wpg="http://schemas.microsoft.com/office/word/2010/wordprocessingGroup" xmlns:wpi="http://schemas.microsoft.com/office/word/2010/wordprocessingInk" xmlns:wne="http://schemas.microsoft.com/office/word/2006/wordml" xmlns:wps="http://schemas.microsoft.com/office/word/2010/wordprocessingShape" mc:Ignorable="w14 w15 wp14">
   <w:endnote w:type="separator" w:id="-1">
     <w:p>
       <w:pPr>
@@ -2909,7 +2928,7 @@
 </file>
 
 <file path=word/footer1.xml><?xml version="1.0" encoding="utf-8"?>
-<w:ftr xmlns:wpc="http://schemas.microsoft.com/office/word/2010/wordprocessingCanvas" xmlns:mc="http://schemas.openxmlformats.org/markup-compatibility/2006" xmlns:o="urn:schemas-microsoft-com:office:office" xmlns:r="http://schemas.openxmlformats.org/officeDocument/2006/relationships" xmlns:m="http://schemas.openxmlformats.org/officeDocument/2006/math" xmlns:v="urn:schemas-microsoft-com:vml" xmlns:wp14="http://schemas.microsoft.com/office/word/2010/wordprocessingDrawing" xmlns:wp="http://schemas.openxmlformats.org/drawingml/2006/wordprocessingDrawing" xmlns:w10="urn:schemas-microsoft-com:office:word" xmlns:w="http://schemas.openxmlformats.org/wordprocessingml/2006/main" xmlns:w14="http://schemas.microsoft.com/office/word/2010/wordml" xmlns:wpg="http://schemas.microsoft.com/office/word/2010/wordprocessingGroup" xmlns:wpi="http://schemas.microsoft.com/office/word/2010/wordprocessingInk" xmlns:wne="http://schemas.microsoft.com/office/word/2006/wordml" xmlns:wps="http://schemas.microsoft.com/office/word/2010/wordprocessingShape" mc:Ignorable="w14 wp14">
+<w:ftr xmlns:wpc="http://schemas.microsoft.com/office/word/2010/wordprocessingCanvas" xmlns:mc="http://schemas.openxmlformats.org/markup-compatibility/2006" xmlns:o="urn:schemas-microsoft-com:office:office" xmlns:r="http://schemas.openxmlformats.org/officeDocument/2006/relationships" xmlns:m="http://schemas.openxmlformats.org/officeDocument/2006/math" xmlns:v="urn:schemas-microsoft-com:vml" xmlns:wp14="http://schemas.microsoft.com/office/word/2010/wordprocessingDrawing" xmlns:wp="http://schemas.openxmlformats.org/drawingml/2006/wordprocessingDrawing" xmlns:w10="urn:schemas-microsoft-com:office:word" xmlns:w="http://schemas.openxmlformats.org/wordprocessingml/2006/main" xmlns:w14="http://schemas.microsoft.com/office/word/2010/wordml" xmlns:w15="http://schemas.microsoft.com/office/word/2012/wordml" xmlns:wpg="http://schemas.microsoft.com/office/word/2010/wordprocessingGroup" xmlns:wpi="http://schemas.microsoft.com/office/word/2010/wordprocessingInk" xmlns:wne="http://schemas.microsoft.com/office/word/2006/wordml" xmlns:wps="http://schemas.microsoft.com/office/word/2010/wordprocessingShape" mc:Ignorable="w14 w15 wp14">
   <w:p>
     <w:pPr>
       <w:pStyle w:val="Footer"/>
@@ -2943,7 +2962,7 @@
 </file>
 
 <file path=word/footer2.xml><?xml version="1.0" encoding="utf-8"?>
-<w:ftr xmlns:wpc="http://schemas.microsoft.com/office/word/2010/wordprocessingCanvas" xmlns:mc="http://schemas.openxmlformats.org/markup-compatibility/2006" xmlns:o="urn:schemas-microsoft-com:office:office" xmlns:r="http://schemas.openxmlformats.org/officeDocument/2006/relationships" xmlns:m="http://schemas.openxmlformats.org/officeDocument/2006/math" xmlns:v="urn:schemas-microsoft-com:vml" xmlns:wp14="http://schemas.microsoft.com/office/word/2010/wordprocessingDrawing" xmlns:wp="http://schemas.openxmlformats.org/drawingml/2006/wordprocessingDrawing" xmlns:w10="urn:schemas-microsoft-com:office:word" xmlns:w="http://schemas.openxmlformats.org/wordprocessingml/2006/main" xmlns:w14="http://schemas.microsoft.com/office/word/2010/wordml" xmlns:wpg="http://schemas.microsoft.com/office/word/2010/wordprocessingGroup" xmlns:wpi="http://schemas.microsoft.com/office/word/2010/wordprocessingInk" xmlns:wne="http://schemas.microsoft.com/office/word/2006/wordml" xmlns:wps="http://schemas.microsoft.com/office/word/2010/wordprocessingShape" mc:Ignorable="w14 wp14">
+<w:ftr xmlns:wpc="http://schemas.microsoft.com/office/word/2010/wordprocessingCanvas" xmlns:mc="http://schemas.openxmlformats.org/markup-compatibility/2006" xmlns:o="urn:schemas-microsoft-com:office:office" xmlns:r="http://schemas.openxmlformats.org/officeDocument/2006/relationships" xmlns:m="http://schemas.openxmlformats.org/officeDocument/2006/math" xmlns:v="urn:schemas-microsoft-com:vml" xmlns:wp14="http://schemas.microsoft.com/office/word/2010/wordprocessingDrawing" xmlns:wp="http://schemas.openxmlformats.org/drawingml/2006/wordprocessingDrawing" xmlns:w10="urn:schemas-microsoft-com:office:word" xmlns:w="http://schemas.openxmlformats.org/wordprocessingml/2006/main" xmlns:w14="http://schemas.microsoft.com/office/word/2010/wordml" xmlns:w15="http://schemas.microsoft.com/office/word/2012/wordml" xmlns:wpg="http://schemas.microsoft.com/office/word/2010/wordprocessingGroup" xmlns:wpi="http://schemas.microsoft.com/office/word/2010/wordprocessingInk" xmlns:wne="http://schemas.microsoft.com/office/word/2006/wordml" xmlns:wps="http://schemas.microsoft.com/office/word/2010/wordprocessingShape" mc:Ignorable="w14 w15 wp14">
   <w:p>
     <w:pPr>
       <w:pStyle w:val="Footer"/>
@@ -2968,7 +2987,7 @@
 </file>
 
 <file path=word/footer3.xml><?xml version="1.0" encoding="utf-8"?>
-<w:ftr xmlns:wpc="http://schemas.microsoft.com/office/word/2010/wordprocessingCanvas" xmlns:mc="http://schemas.openxmlformats.org/markup-compatibility/2006" xmlns:o="urn:schemas-microsoft-com:office:office" xmlns:r="http://schemas.openxmlformats.org/officeDocument/2006/relationships" xmlns:m="http://schemas.openxmlformats.org/officeDocument/2006/math" xmlns:v="urn:schemas-microsoft-com:vml" xmlns:wp14="http://schemas.microsoft.com/office/word/2010/wordprocessingDrawing" xmlns:wp="http://schemas.openxmlformats.org/drawingml/2006/wordprocessingDrawing" xmlns:w10="urn:schemas-microsoft-com:office:word" xmlns:w="http://schemas.openxmlformats.org/wordprocessingml/2006/main" xmlns:w14="http://schemas.microsoft.com/office/word/2010/wordml" xmlns:wpg="http://schemas.microsoft.com/office/word/2010/wordprocessingGroup" xmlns:wpi="http://schemas.microsoft.com/office/word/2010/wordprocessingInk" xmlns:wne="http://schemas.microsoft.com/office/word/2006/wordml" xmlns:wps="http://schemas.microsoft.com/office/word/2010/wordprocessingShape" mc:Ignorable="w14 wp14">
+<w:ftr xmlns:wpc="http://schemas.microsoft.com/office/word/2010/wordprocessingCanvas" xmlns:mc="http://schemas.openxmlformats.org/markup-compatibility/2006" xmlns:o="urn:schemas-microsoft-com:office:office" xmlns:r="http://schemas.openxmlformats.org/officeDocument/2006/relationships" xmlns:m="http://schemas.openxmlformats.org/officeDocument/2006/math" xmlns:v="urn:schemas-microsoft-com:vml" xmlns:wp14="http://schemas.microsoft.com/office/word/2010/wordprocessingDrawing" xmlns:wp="http://schemas.openxmlformats.org/drawingml/2006/wordprocessingDrawing" xmlns:w10="urn:schemas-microsoft-com:office:word" xmlns:w="http://schemas.openxmlformats.org/wordprocessingml/2006/main" xmlns:w14="http://schemas.microsoft.com/office/word/2010/wordml" xmlns:w15="http://schemas.microsoft.com/office/word/2012/wordml" xmlns:wpg="http://schemas.microsoft.com/office/word/2010/wordprocessingGroup" xmlns:wpi="http://schemas.microsoft.com/office/word/2010/wordprocessingInk" xmlns:wne="http://schemas.microsoft.com/office/word/2006/wordml" xmlns:wps="http://schemas.microsoft.com/office/word/2010/wordprocessingShape" mc:Ignorable="w14 w15 wp14">
   <w:p>
     <w:pPr>
       <w:pStyle w:val="Footer"/>
@@ -3001,7 +3020,7 @@
       <w:rPr>
         <w:noProof/>
       </w:rPr>
-      <w:t>8</w:t>
+      <w:t>7</w:t>
     </w:r>
     <w:r>
       <w:rPr>
@@ -3014,7 +3033,7 @@
 </file>
 
 <file path=word/footnotes.xml><?xml version="1.0" encoding="utf-8"?>
-<w:footnotes xmlns:wpc="http://schemas.microsoft.com/office/word/2010/wordprocessingCanvas" xmlns:mc="http://schemas.openxmlformats.org/markup-compatibility/2006" xmlns:o="urn:schemas-microsoft-com:office:office" xmlns:r="http://schemas.openxmlformats.org/officeDocument/2006/relationships" xmlns:m="http://schemas.openxmlformats.org/officeDocument/2006/math" xmlns:v="urn:schemas-microsoft-com:vml" xmlns:wp14="http://schemas.microsoft.com/office/word/2010/wordprocessingDrawing" xmlns:wp="http://schemas.openxmlformats.org/drawingml/2006/wordprocessingDrawing" xmlns:w10="urn:schemas-microsoft-com:office:word" xmlns:w="http://schemas.openxmlformats.org/wordprocessingml/2006/main" xmlns:w14="http://schemas.microsoft.com/office/word/2010/wordml" xmlns:wpg="http://schemas.microsoft.com/office/word/2010/wordprocessingGroup" xmlns:wpi="http://schemas.microsoft.com/office/word/2010/wordprocessingInk" xmlns:wne="http://schemas.microsoft.com/office/word/2006/wordml" xmlns:wps="http://schemas.microsoft.com/office/word/2010/wordprocessingShape" mc:Ignorable="w14 wp14">
+<w:footnotes xmlns:wpc="http://schemas.microsoft.com/office/word/2010/wordprocessingCanvas" xmlns:mc="http://schemas.openxmlformats.org/markup-compatibility/2006" xmlns:o="urn:schemas-microsoft-com:office:office" xmlns:r="http://schemas.openxmlformats.org/officeDocument/2006/relationships" xmlns:m="http://schemas.openxmlformats.org/officeDocument/2006/math" xmlns:v="urn:schemas-microsoft-com:vml" xmlns:wp14="http://schemas.microsoft.com/office/word/2010/wordprocessingDrawing" xmlns:wp="http://schemas.openxmlformats.org/drawingml/2006/wordprocessingDrawing" xmlns:w10="urn:schemas-microsoft-com:office:word" xmlns:w="http://schemas.openxmlformats.org/wordprocessingml/2006/main" xmlns:w14="http://schemas.microsoft.com/office/word/2010/wordml" xmlns:w15="http://schemas.microsoft.com/office/word/2012/wordml" xmlns:wpg="http://schemas.microsoft.com/office/word/2010/wordprocessingGroup" xmlns:wpi="http://schemas.microsoft.com/office/word/2010/wordprocessingInk" xmlns:wne="http://schemas.microsoft.com/office/word/2006/wordml" xmlns:wps="http://schemas.microsoft.com/office/word/2010/wordprocessingShape" mc:Ignorable="w14 w15 wp14">
   <w:footnote w:type="separator" w:id="-1">
     <w:p>
       <w:pPr>
@@ -3039,7 +3058,7 @@
 </file>
 
 <file path=word/header1.xml><?xml version="1.0" encoding="utf-8"?>
-<w:hdr xmlns:wpc="http://schemas.microsoft.com/office/word/2010/wordprocessingCanvas" xmlns:mc="http://schemas.openxmlformats.org/markup-compatibility/2006" xmlns:o="urn:schemas-microsoft-com:office:office" xmlns:r="http://schemas.openxmlformats.org/officeDocument/2006/relationships" xmlns:m="http://schemas.openxmlformats.org/officeDocument/2006/math" xmlns:v="urn:schemas-microsoft-com:vml" xmlns:wp14="http://schemas.microsoft.com/office/word/2010/wordprocessingDrawing" xmlns:wp="http://schemas.openxmlformats.org/drawingml/2006/wordprocessingDrawing" xmlns:w10="urn:schemas-microsoft-com:office:word" xmlns:w="http://schemas.openxmlformats.org/wordprocessingml/2006/main" xmlns:w14="http://schemas.microsoft.com/office/word/2010/wordml" xmlns:wpg="http://schemas.microsoft.com/office/word/2010/wordprocessingGroup" xmlns:wpi="http://schemas.microsoft.com/office/word/2010/wordprocessingInk" xmlns:wne="http://schemas.microsoft.com/office/word/2006/wordml" xmlns:wps="http://schemas.microsoft.com/office/word/2010/wordprocessingShape" mc:Ignorable="w14 wp14">
+<w:hdr xmlns:wpc="http://schemas.microsoft.com/office/word/2010/wordprocessingCanvas" xmlns:mc="http://schemas.openxmlformats.org/markup-compatibility/2006" xmlns:o="urn:schemas-microsoft-com:office:office" xmlns:r="http://schemas.openxmlformats.org/officeDocument/2006/relationships" xmlns:m="http://schemas.openxmlformats.org/officeDocument/2006/math" xmlns:v="urn:schemas-microsoft-com:vml" xmlns:wp14="http://schemas.microsoft.com/office/word/2010/wordprocessingDrawing" xmlns:wp="http://schemas.openxmlformats.org/drawingml/2006/wordprocessingDrawing" xmlns:w10="urn:schemas-microsoft-com:office:word" xmlns:w="http://schemas.openxmlformats.org/wordprocessingml/2006/main" xmlns:w14="http://schemas.microsoft.com/office/word/2010/wordml" xmlns:w15="http://schemas.microsoft.com/office/word/2012/wordml" xmlns:wpg="http://schemas.microsoft.com/office/word/2010/wordprocessingGroup" xmlns:wpi="http://schemas.microsoft.com/office/word/2010/wordprocessingInk" xmlns:wne="http://schemas.microsoft.com/office/word/2006/wordml" xmlns:wps="http://schemas.microsoft.com/office/word/2010/wordprocessingShape" mc:Ignorable="w14 w15 wp14">
   <w:p>
     <w:pPr>
       <w:pStyle w:val="Header"/>
@@ -3095,7 +3114,7 @@
 </file>
 
 <file path=word/header2.xml><?xml version="1.0" encoding="utf-8"?>
-<w:hdr xmlns:wpc="http://schemas.microsoft.com/office/word/2010/wordprocessingCanvas" xmlns:mc="http://schemas.openxmlformats.org/markup-compatibility/2006" xmlns:o="urn:schemas-microsoft-com:office:office" xmlns:r="http://schemas.openxmlformats.org/officeDocument/2006/relationships" xmlns:m="http://schemas.openxmlformats.org/officeDocument/2006/math" xmlns:v="urn:schemas-microsoft-com:vml" xmlns:wp14="http://schemas.microsoft.com/office/word/2010/wordprocessingDrawing" xmlns:wp="http://schemas.openxmlformats.org/drawingml/2006/wordprocessingDrawing" xmlns:w10="urn:schemas-microsoft-com:office:word" xmlns:w="http://schemas.openxmlformats.org/wordprocessingml/2006/main" xmlns:w14="http://schemas.microsoft.com/office/word/2010/wordml" xmlns:wpg="http://schemas.microsoft.com/office/word/2010/wordprocessingGroup" xmlns:wpi="http://schemas.microsoft.com/office/word/2010/wordprocessingInk" xmlns:wne="http://schemas.microsoft.com/office/word/2006/wordml" xmlns:wps="http://schemas.microsoft.com/office/word/2010/wordprocessingShape" mc:Ignorable="w14 wp14">
+<w:hdr xmlns:wpc="http://schemas.microsoft.com/office/word/2010/wordprocessingCanvas" xmlns:mc="http://schemas.openxmlformats.org/markup-compatibility/2006" xmlns:o="urn:schemas-microsoft-com:office:office" xmlns:r="http://schemas.openxmlformats.org/officeDocument/2006/relationships" xmlns:m="http://schemas.openxmlformats.org/officeDocument/2006/math" xmlns:v="urn:schemas-microsoft-com:vml" xmlns:wp14="http://schemas.microsoft.com/office/word/2010/wordprocessingDrawing" xmlns:wp="http://schemas.openxmlformats.org/drawingml/2006/wordprocessingDrawing" xmlns:w10="urn:schemas-microsoft-com:office:word" xmlns:w="http://schemas.openxmlformats.org/wordprocessingml/2006/main" xmlns:w14="http://schemas.microsoft.com/office/word/2010/wordml" xmlns:w15="http://schemas.microsoft.com/office/word/2012/wordml" xmlns:wpg="http://schemas.microsoft.com/office/word/2010/wordprocessingGroup" xmlns:wpi="http://schemas.microsoft.com/office/word/2010/wordprocessingInk" xmlns:wne="http://schemas.microsoft.com/office/word/2006/wordml" xmlns:wps="http://schemas.microsoft.com/office/word/2010/wordprocessingShape" mc:Ignorable="w14 w15 wp14">
   <w:p>
     <w:pPr>
       <w:pStyle w:val="Header"/>
@@ -3105,7 +3124,7 @@
 </file>
 
 <file path=word/numbering.xml><?xml version="1.0" encoding="utf-8"?>
-<w:numbering xmlns:wpc="http://schemas.microsoft.com/office/word/2010/wordprocessingCanvas" xmlns:mc="http://schemas.openxmlformats.org/markup-compatibility/2006" xmlns:o="urn:schemas-microsoft-com:office:office" xmlns:r="http://schemas.openxmlformats.org/officeDocument/2006/relationships" xmlns:m="http://schemas.openxmlformats.org/officeDocument/2006/math" xmlns:v="urn:schemas-microsoft-com:vml" xmlns:wp14="http://schemas.microsoft.com/office/word/2010/wordprocessingDrawing" xmlns:wp="http://schemas.openxmlformats.org/drawingml/2006/wordprocessingDrawing" xmlns:w10="urn:schemas-microsoft-com:office:word" xmlns:w="http://schemas.openxmlformats.org/wordprocessingml/2006/main" xmlns:w14="http://schemas.microsoft.com/office/word/2010/wordml" xmlns:wpg="http://schemas.microsoft.com/office/word/2010/wordprocessingGroup" xmlns:wpi="http://schemas.microsoft.com/office/word/2010/wordprocessingInk" xmlns:wne="http://schemas.microsoft.com/office/word/2006/wordml" xmlns:wps="http://schemas.microsoft.com/office/word/2010/wordprocessingShape" mc:Ignorable="w14 wp14">
+<w:numbering xmlns:wpc="http://schemas.microsoft.com/office/word/2010/wordprocessingCanvas" xmlns:mc="http://schemas.openxmlformats.org/markup-compatibility/2006" xmlns:o="urn:schemas-microsoft-com:office:office" xmlns:r="http://schemas.openxmlformats.org/officeDocument/2006/relationships" xmlns:m="http://schemas.openxmlformats.org/officeDocument/2006/math" xmlns:v="urn:schemas-microsoft-com:vml" xmlns:wp14="http://schemas.microsoft.com/office/word/2010/wordprocessingDrawing" xmlns:wp="http://schemas.openxmlformats.org/drawingml/2006/wordprocessingDrawing" xmlns:w10="urn:schemas-microsoft-com:office:word" xmlns:w="http://schemas.openxmlformats.org/wordprocessingml/2006/main" xmlns:w14="http://schemas.microsoft.com/office/word/2010/wordml" xmlns:w15="http://schemas.microsoft.com/office/word/2012/wordml" xmlns:wpg="http://schemas.microsoft.com/office/word/2010/wordprocessingGroup" xmlns:wpi="http://schemas.microsoft.com/office/word/2010/wordprocessingInk" xmlns:wne="http://schemas.microsoft.com/office/word/2006/wordml" xmlns:wps="http://schemas.microsoft.com/office/word/2010/wordprocessingShape" mc:Ignorable="w14 w15 wp14">
   <w:abstractNum w:abstractNumId="0">
     <w:nsid w:val="0C195032"/>
     <w:multiLevelType w:val="hybridMultilevel"/>
@@ -4540,7 +4559,7 @@
 </file>
 
 <file path=word/styles.xml><?xml version="1.0" encoding="utf-8"?>
-<w:styles xmlns:mc="http://schemas.openxmlformats.org/markup-compatibility/2006" xmlns:r="http://schemas.openxmlformats.org/officeDocument/2006/relationships" xmlns:w="http://schemas.openxmlformats.org/wordprocessingml/2006/main" xmlns:w14="http://schemas.microsoft.com/office/word/2010/wordml" mc:Ignorable="w14">
+<w:styles xmlns:mc="http://schemas.openxmlformats.org/markup-compatibility/2006" xmlns:r="http://schemas.openxmlformats.org/officeDocument/2006/relationships" xmlns:w="http://schemas.openxmlformats.org/wordprocessingml/2006/main" xmlns:w14="http://schemas.microsoft.com/office/word/2010/wordml" xmlns:w15="http://schemas.microsoft.com/office/word/2012/wordml" mc:Ignorable="w14 w15">
   <w:docDefaults>
     <w:rPrDefault>
       <w:rPr>
@@ -4556,144 +4575,378 @@
       </w:pPr>
     </w:pPrDefault>
   </w:docDefaults>
-  <w:latentStyles w:defLockedState="0" w:defUIPriority="99" w:defSemiHidden="1" w:defUnhideWhenUsed="1" w:defQFormat="0" w:count="267">
-    <w:lsdException w:name="Normal" w:semiHidden="0" w:uiPriority="0" w:unhideWhenUsed="0" w:qFormat="1"/>
-    <w:lsdException w:name="heading 1" w:semiHidden="0" w:uiPriority="9" w:unhideWhenUsed="0" w:qFormat="1"/>
-    <w:lsdException w:name="heading 2" w:uiPriority="9" w:qFormat="1"/>
-    <w:lsdException w:name="heading 3" w:uiPriority="9" w:qFormat="1"/>
-    <w:lsdException w:name="heading 4" w:uiPriority="9" w:qFormat="1"/>
-    <w:lsdException w:name="heading 5" w:uiPriority="9" w:qFormat="1"/>
-    <w:lsdException w:name="heading 6" w:uiPriority="9" w:qFormat="1"/>
-    <w:lsdException w:name="heading 7" w:uiPriority="9" w:qFormat="1"/>
-    <w:lsdException w:name="heading 8" w:uiPriority="9" w:qFormat="1"/>
-    <w:lsdException w:name="heading 9" w:uiPriority="9" w:qFormat="1"/>
-    <w:lsdException w:name="toc 1" w:uiPriority="39"/>
-    <w:lsdException w:name="toc 2" w:uiPriority="39"/>
-    <w:lsdException w:name="toc 3" w:uiPriority="39"/>
-    <w:lsdException w:name="toc 4" w:uiPriority="39"/>
-    <w:lsdException w:name="toc 5" w:uiPriority="39"/>
-    <w:lsdException w:name="toc 6" w:uiPriority="39"/>
-    <w:lsdException w:name="toc 7" w:uiPriority="39"/>
-    <w:lsdException w:name="toc 8" w:uiPriority="39"/>
-    <w:lsdException w:name="toc 9" w:uiPriority="39"/>
-    <w:lsdException w:name="caption" w:uiPriority="35" w:qFormat="1"/>
-    <w:lsdException w:name="Title" w:semiHidden="0" w:uiPriority="10" w:unhideWhenUsed="0" w:qFormat="1"/>
-    <w:lsdException w:name="Default Paragraph Font" w:uiPriority="1"/>
-    <w:lsdException w:name="Subtitle" w:semiHidden="0" w:uiPriority="11" w:unhideWhenUsed="0" w:qFormat="1"/>
-    <w:lsdException w:name="Strong" w:semiHidden="0" w:uiPriority="22" w:unhideWhenUsed="0" w:qFormat="1"/>
-    <w:lsdException w:name="Emphasis" w:semiHidden="0" w:uiPriority="20" w:unhideWhenUsed="0" w:qFormat="1"/>
-    <w:lsdException w:name="Table Grid" w:semiHidden="0" w:uiPriority="59" w:unhideWhenUsed="0"/>
-    <w:lsdException w:name="Placeholder Text" w:unhideWhenUsed="0"/>
-    <w:lsdException w:name="No Spacing" w:semiHidden="0" w:uiPriority="1" w:unhideWhenUsed="0" w:qFormat="1"/>
-    <w:lsdException w:name="Light Shading" w:semiHidden="0" w:uiPriority="60" w:unhideWhenUsed="0"/>
-    <w:lsdException w:name="Light List" w:semiHidden="0" w:uiPriority="61" w:unhideWhenUsed="0"/>
-    <w:lsdException w:name="Light Grid" w:semiHidden="0" w:uiPriority="62" w:unhideWhenUsed="0"/>
-    <w:lsdException w:name="Medium Shading 1" w:semiHidden="0" w:uiPriority="63" w:unhideWhenUsed="0"/>
-    <w:lsdException w:name="Medium Shading 2" w:semiHidden="0" w:uiPriority="64" w:unhideWhenUsed="0"/>
-    <w:lsdException w:name="Medium List 1" w:semiHidden="0" w:uiPriority="65" w:unhideWhenUsed="0"/>
-    <w:lsdException w:name="Medium List 2" w:semiHidden="0" w:uiPriority="66" w:unhideWhenUsed="0"/>
-    <w:lsdException w:name="Medium Grid 1" w:semiHidden="0" w:uiPriority="67" w:unhideWhenUsed="0"/>
-    <w:lsdException w:name="Medium Grid 2" w:semiHidden="0" w:uiPriority="68" w:unhideWhenUsed="0"/>
-    <w:lsdException w:name="Medium Grid 3" w:semiHidden="0" w:uiPriority="69" w:unhideWhenUsed="0"/>
-    <w:lsdException w:name="Dark List" w:semiHidden="0" w:uiPriority="70" w:unhideWhenUsed="0"/>
-    <w:lsdException w:name="Colorful Shading" w:semiHidden="0" w:uiPriority="71" w:unhideWhenUsed="0"/>
-    <w:lsdException w:name="Colorful List" w:semiHidden="0" w:uiPriority="72" w:unhideWhenUsed="0"/>
-    <w:lsdException w:name="Colorful Grid" w:semiHidden="0" w:uiPriority="73" w:unhideWhenUsed="0"/>
-    <w:lsdException w:name="Light Shading Accent 1" w:semiHidden="0" w:uiPriority="60" w:unhideWhenUsed="0"/>
-    <w:lsdException w:name="Light List Accent 1" w:semiHidden="0" w:uiPriority="61" w:unhideWhenUsed="0"/>
-    <w:lsdException w:name="Light Grid Accent 1" w:semiHidden="0" w:uiPriority="62" w:unhideWhenUsed="0"/>
-    <w:lsdException w:name="Medium Shading 1 Accent 1" w:semiHidden="0" w:uiPriority="63" w:unhideWhenUsed="0"/>
-    <w:lsdException w:name="Medium Shading 2 Accent 1" w:semiHidden="0" w:uiPriority="64" w:unhideWhenUsed="0"/>
-    <w:lsdException w:name="Medium List 1 Accent 1" w:semiHidden="0" w:uiPriority="65" w:unhideWhenUsed="0"/>
-    <w:lsdException w:name="Revision" w:unhideWhenUsed="0"/>
-    <w:lsdException w:name="List Paragraph" w:semiHidden="0" w:uiPriority="34" w:unhideWhenUsed="0" w:qFormat="1"/>
-    <w:lsdException w:name="Quote" w:semiHidden="0" w:uiPriority="29" w:unhideWhenUsed="0" w:qFormat="1"/>
-    <w:lsdException w:name="Intense Quote" w:semiHidden="0" w:uiPriority="30" w:unhideWhenUsed="0" w:qFormat="1"/>
-    <w:lsdException w:name="Medium List 2 Accent 1" w:semiHidden="0" w:uiPriority="66" w:unhideWhenUsed="0"/>
-    <w:lsdException w:name="Medium Grid 1 Accent 1" w:semiHidden="0" w:uiPriority="67" w:unhideWhenUsed="0"/>
-    <w:lsdException w:name="Medium Grid 2 Accent 1" w:semiHidden="0" w:uiPriority="68" w:unhideWhenUsed="0"/>
-    <w:lsdException w:name="Medium Grid 3 Accent 1" w:semiHidden="0" w:uiPriority="69" w:unhideWhenUsed="0"/>
-    <w:lsdException w:name="Dark List Accent 1" w:semiHidden="0" w:uiPriority="70" w:unhideWhenUsed="0"/>
-    <w:lsdException w:name="Colorful Shading Accent 1" w:semiHidden="0" w:uiPriority="71" w:unhideWhenUsed="0"/>
-    <w:lsdException w:name="Colorful List Accent 1" w:semiHidden="0" w:uiPriority="72" w:unhideWhenUsed="0"/>
-    <w:lsdException w:name="Colorful Grid Accent 1" w:semiHidden="0" w:uiPriority="73" w:unhideWhenUsed="0"/>
-    <w:lsdException w:name="Light Shading Accent 2" w:semiHidden="0" w:uiPriority="60" w:unhideWhenUsed="0"/>
-    <w:lsdException w:name="Light List Accent 2" w:semiHidden="0" w:uiPriority="61" w:unhideWhenUsed="0"/>
-    <w:lsdException w:name="Light Grid Accent 2" w:semiHidden="0" w:uiPriority="62" w:unhideWhenUsed="0"/>
-    <w:lsdException w:name="Medium Shading 1 Accent 2" w:semiHidden="0" w:uiPriority="63" w:unhideWhenUsed="0"/>
-    <w:lsdException w:name="Medium Shading 2 Accent 2" w:semiHidden="0" w:uiPriority="64" w:unhideWhenUsed="0"/>
-    <w:lsdException w:name="Medium List 1 Accent 2" w:semiHidden="0" w:uiPriority="65" w:unhideWhenUsed="0"/>
-    <w:lsdException w:name="Medium List 2 Accent 2" w:semiHidden="0" w:uiPriority="66" w:unhideWhenUsed="0"/>
-    <w:lsdException w:name="Medium Grid 1 Accent 2" w:semiHidden="0" w:uiPriority="67" w:unhideWhenUsed="0"/>
-    <w:lsdException w:name="Medium Grid 2 Accent 2" w:semiHidden="0" w:uiPriority="68" w:unhideWhenUsed="0"/>
-    <w:lsdException w:name="Medium Grid 3 Accent 2" w:semiHidden="0" w:uiPriority="69" w:unhideWhenUsed="0"/>
-    <w:lsdException w:name="Dark List Accent 2" w:semiHidden="0" w:uiPriority="70" w:unhideWhenUsed="0"/>
-    <w:lsdException w:name="Colorful Shading Accent 2" w:semiHidden="0" w:uiPriority="71" w:unhideWhenUsed="0"/>
-    <w:lsdException w:name="Colorful List Accent 2" w:semiHidden="0" w:uiPriority="72" w:unhideWhenUsed="0"/>
-    <w:lsdException w:name="Colorful Grid Accent 2" w:semiHidden="0" w:uiPriority="73" w:unhideWhenUsed="0"/>
-    <w:lsdException w:name="Light Shading Accent 3" w:semiHidden="0" w:uiPriority="60" w:unhideWhenUsed="0"/>
-    <w:lsdException w:name="Light List Accent 3" w:semiHidden="0" w:uiPriority="61" w:unhideWhenUsed="0"/>
-    <w:lsdException w:name="Light Grid Accent 3" w:semiHidden="0" w:uiPriority="62" w:unhideWhenUsed="0"/>
-    <w:lsdException w:name="Medium Shading 1 Accent 3" w:semiHidden="0" w:uiPriority="63" w:unhideWhenUsed="0"/>
-    <w:lsdException w:name="Medium Shading 2 Accent 3" w:semiHidden="0" w:uiPriority="64" w:unhideWhenUsed="0"/>
-    <w:lsdException w:name="Medium List 1 Accent 3" w:semiHidden="0" w:uiPriority="65" w:unhideWhenUsed="0"/>
-    <w:lsdException w:name="Medium List 2 Accent 3" w:semiHidden="0" w:uiPriority="66" w:unhideWhenUsed="0"/>
-    <w:lsdException w:name="Medium Grid 1 Accent 3" w:semiHidden="0" w:uiPriority="67" w:unhideWhenUsed="0"/>
-    <w:lsdException w:name="Medium Grid 2 Accent 3" w:semiHidden="0" w:uiPriority="68" w:unhideWhenUsed="0"/>
-    <w:lsdException w:name="Medium Grid 3 Accent 3" w:semiHidden="0" w:uiPriority="69" w:unhideWhenUsed="0"/>
-    <w:lsdException w:name="Dark List Accent 3" w:semiHidden="0" w:uiPriority="70" w:unhideWhenUsed="0"/>
-    <w:lsdException w:name="Colorful Shading Accent 3" w:semiHidden="0" w:uiPriority="71" w:unhideWhenUsed="0"/>
-    <w:lsdException w:name="Colorful List Accent 3" w:semiHidden="0" w:uiPriority="72" w:unhideWhenUsed="0"/>
-    <w:lsdException w:name="Colorful Grid Accent 3" w:semiHidden="0" w:uiPriority="73" w:unhideWhenUsed="0"/>
-    <w:lsdException w:name="Light Shading Accent 4" w:semiHidden="0" w:uiPriority="60" w:unhideWhenUsed="0"/>
-    <w:lsdException w:name="Light List Accent 4" w:semiHidden="0" w:uiPriority="61" w:unhideWhenUsed="0"/>
-    <w:lsdException w:name="Light Grid Accent 4" w:semiHidden="0" w:uiPriority="62" w:unhideWhenUsed="0"/>
-    <w:lsdException w:name="Medium Shading 1 Accent 4" w:semiHidden="0" w:uiPriority="63" w:unhideWhenUsed="0"/>
-    <w:lsdException w:name="Medium Shading 2 Accent 4" w:semiHidden="0" w:uiPriority="64" w:unhideWhenUsed="0"/>
-    <w:lsdException w:name="Medium List 1 Accent 4" w:semiHidden="0" w:uiPriority="65" w:unhideWhenUsed="0"/>
-    <w:lsdException w:name="Medium List 2 Accent 4" w:semiHidden="0" w:uiPriority="66" w:unhideWhenUsed="0"/>
-    <w:lsdException w:name="Medium Grid 1 Accent 4" w:semiHidden="0" w:uiPriority="67" w:unhideWhenUsed="0"/>
-    <w:lsdException w:name="Medium Grid 2 Accent 4" w:semiHidden="0" w:uiPriority="68" w:unhideWhenUsed="0"/>
-    <w:lsdException w:name="Medium Grid 3 Accent 4" w:semiHidden="0" w:uiPriority="69" w:unhideWhenUsed="0"/>
-    <w:lsdException w:name="Dark List Accent 4" w:semiHidden="0" w:uiPriority="70" w:unhideWhenUsed="0"/>
-    <w:lsdException w:name="Colorful Shading Accent 4" w:semiHidden="0" w:uiPriority="71" w:unhideWhenUsed="0"/>
-    <w:lsdException w:name="Colorful List Accent 4" w:semiHidden="0" w:uiPriority="72" w:unhideWhenUsed="0"/>
-    <w:lsdException w:name="Colorful Grid Accent 4" w:semiHidden="0" w:uiPriority="73" w:unhideWhenUsed="0"/>
-    <w:lsdException w:name="Light Shading Accent 5" w:semiHidden="0" w:uiPriority="60" w:unhideWhenUsed="0"/>
-    <w:lsdException w:name="Light List Accent 5" w:semiHidden="0" w:uiPriority="61" w:unhideWhenUsed="0"/>
-    <w:lsdException w:name="Light Grid Accent 5" w:semiHidden="0" w:uiPriority="62" w:unhideWhenUsed="0"/>
-    <w:lsdException w:name="Medium Shading 1 Accent 5" w:semiHidden="0" w:uiPriority="63" w:unhideWhenUsed="0"/>
-    <w:lsdException w:name="Medium Shading 2 Accent 5" w:semiHidden="0" w:uiPriority="64" w:unhideWhenUsed="0"/>
-    <w:lsdException w:name="Medium List 1 Accent 5" w:semiHidden="0" w:uiPriority="65" w:unhideWhenUsed="0"/>
-    <w:lsdException w:name="Medium List 2 Accent 5" w:semiHidden="0" w:uiPriority="66" w:unhideWhenUsed="0"/>
-    <w:lsdException w:name="Medium Grid 1 Accent 5" w:semiHidden="0" w:uiPriority="67" w:unhideWhenUsed="0"/>
-    <w:lsdException w:name="Medium Grid 2 Accent 5" w:semiHidden="0" w:uiPriority="68" w:unhideWhenUsed="0"/>
-    <w:lsdException w:name="Medium Grid 3 Accent 5" w:semiHidden="0" w:uiPriority="69" w:unhideWhenUsed="0"/>
-    <w:lsdException w:name="Dark List Accent 5" w:semiHidden="0" w:uiPriority="70" w:unhideWhenUsed="0"/>
-    <w:lsdException w:name="Colorful Shading Accent 5" w:semiHidden="0" w:uiPriority="71" w:unhideWhenUsed="0"/>
-    <w:lsdException w:name="Colorful List Accent 5" w:semiHidden="0" w:uiPriority="72" w:unhideWhenUsed="0"/>
-    <w:lsdException w:name="Colorful Grid Accent 5" w:semiHidden="0" w:uiPriority="73" w:unhideWhenUsed="0"/>
-    <w:lsdException w:name="Light Shading Accent 6" w:semiHidden="0" w:uiPriority="60" w:unhideWhenUsed="0"/>
-    <w:lsdException w:name="Light List Accent 6" w:semiHidden="0" w:uiPriority="61" w:unhideWhenUsed="0"/>
-    <w:lsdException w:name="Light Grid Accent 6" w:semiHidden="0" w:uiPriority="62" w:unhideWhenUsed="0"/>
-    <w:lsdException w:name="Medium Shading 1 Accent 6" w:semiHidden="0" w:uiPriority="63" w:unhideWhenUsed="0"/>
-    <w:lsdException w:name="Medium Shading 2 Accent 6" w:semiHidden="0" w:uiPriority="64" w:unhideWhenUsed="0"/>
-    <w:lsdException w:name="Medium List 1 Accent 6" w:semiHidden="0" w:uiPriority="65" w:unhideWhenUsed="0"/>
-    <w:lsdException w:name="Medium List 2 Accent 6" w:semiHidden="0" w:uiPriority="66" w:unhideWhenUsed="0"/>
-    <w:lsdException w:name="Medium Grid 1 Accent 6" w:semiHidden="0" w:uiPriority="67" w:unhideWhenUsed="0"/>
-    <w:lsdException w:name="Medium Grid 2 Accent 6" w:semiHidden="0" w:uiPriority="68" w:unhideWhenUsed="0"/>
-    <w:lsdException w:name="Medium Grid 3 Accent 6" w:semiHidden="0" w:uiPriority="69" w:unhideWhenUsed="0"/>
-    <w:lsdException w:name="Dark List Accent 6" w:semiHidden="0" w:uiPriority="70" w:unhideWhenUsed="0"/>
-    <w:lsdException w:name="Colorful Shading Accent 6" w:semiHidden="0" w:uiPriority="71" w:unhideWhenUsed="0"/>
-    <w:lsdException w:name="Colorful List Accent 6" w:semiHidden="0" w:uiPriority="72" w:unhideWhenUsed="0"/>
-    <w:lsdException w:name="Colorful Grid Accent 6" w:semiHidden="0" w:uiPriority="73" w:unhideWhenUsed="0"/>
-    <w:lsdException w:name="Subtle Emphasis" w:semiHidden="0" w:uiPriority="19" w:unhideWhenUsed="0" w:qFormat="1"/>
-    <w:lsdException w:name="Intense Emphasis" w:semiHidden="0" w:uiPriority="21" w:unhideWhenUsed="0" w:qFormat="1"/>
-    <w:lsdException w:name="Subtle Reference" w:semiHidden="0" w:uiPriority="31" w:unhideWhenUsed="0" w:qFormat="1"/>
-    <w:lsdException w:name="Intense Reference" w:semiHidden="0" w:uiPriority="32" w:unhideWhenUsed="0" w:qFormat="1"/>
-    <w:lsdException w:name="Book Title" w:semiHidden="0" w:uiPriority="33" w:unhideWhenUsed="0" w:qFormat="1"/>
-    <w:lsdException w:name="Bibliography" w:uiPriority="37"/>
-    <w:lsdException w:name="TOC Heading" w:uiPriority="39" w:qFormat="1"/>
+  <w:latentStyles w:defLockedState="0" w:defUIPriority="99" w:defSemiHidden="0" w:defUnhideWhenUsed="0" w:defQFormat="0" w:count="371">
+    <w:lsdException w:name="Normal" w:uiPriority="0" w:qFormat="1"/>
+    <w:lsdException w:name="heading 1" w:uiPriority="9" w:qFormat="1"/>
+    <w:lsdException w:name="heading 2" w:semiHidden="1" w:uiPriority="9" w:unhideWhenUsed="1" w:qFormat="1"/>
+    <w:lsdException w:name="heading 3" w:semiHidden="1" w:uiPriority="9" w:unhideWhenUsed="1" w:qFormat="1"/>
+    <w:lsdException w:name="heading 4" w:semiHidden="1" w:uiPriority="9" w:unhideWhenUsed="1" w:qFormat="1"/>
+    <w:lsdException w:name="heading 5" w:semiHidden="1" w:uiPriority="9" w:unhideWhenUsed="1" w:qFormat="1"/>
+    <w:lsdException w:name="heading 6" w:semiHidden="1" w:uiPriority="9" w:unhideWhenUsed="1" w:qFormat="1"/>
+    <w:lsdException w:name="heading 7" w:semiHidden="1" w:uiPriority="9" w:unhideWhenUsed="1" w:qFormat="1"/>
+    <w:lsdException w:name="heading 8" w:semiHidden="1" w:uiPriority="9" w:unhideWhenUsed="1" w:qFormat="1"/>
+    <w:lsdException w:name="heading 9" w:semiHidden="1" w:uiPriority="9" w:unhideWhenUsed="1" w:qFormat="1"/>
+    <w:lsdException w:name="index 1" w:semiHidden="1" w:unhideWhenUsed="1"/>
+    <w:lsdException w:name="index 2" w:semiHidden="1" w:unhideWhenUsed="1"/>
+    <w:lsdException w:name="index 3" w:semiHidden="1" w:unhideWhenUsed="1"/>
+    <w:lsdException w:name="index 4" w:semiHidden="1" w:unhideWhenUsed="1"/>
+    <w:lsdException w:name="index 5" w:semiHidden="1" w:unhideWhenUsed="1"/>
+    <w:lsdException w:name="index 6" w:semiHidden="1" w:unhideWhenUsed="1"/>
+    <w:lsdException w:name="index 7" w:semiHidden="1" w:unhideWhenUsed="1"/>
+    <w:lsdException w:name="index 8" w:semiHidden="1" w:unhideWhenUsed="1"/>
+    <w:lsdException w:name="index 9" w:semiHidden="1" w:unhideWhenUsed="1"/>
+    <w:lsdException w:name="toc 1" w:semiHidden="1" w:uiPriority="39" w:unhideWhenUsed="1"/>
+    <w:lsdException w:name="toc 2" w:semiHidden="1" w:uiPriority="39" w:unhideWhenUsed="1"/>
+    <w:lsdException w:name="toc 3" w:semiHidden="1" w:uiPriority="39" w:unhideWhenUsed="1"/>
+    <w:lsdException w:name="toc 4" w:semiHidden="1" w:uiPriority="39" w:unhideWhenUsed="1"/>
+    <w:lsdException w:name="toc 5" w:semiHidden="1" w:uiPriority="39" w:unhideWhenUsed="1"/>
+    <w:lsdException w:name="toc 6" w:semiHidden="1" w:uiPriority="39" w:unhideWhenUsed="1"/>
+    <w:lsdException w:name="toc 7" w:semiHidden="1" w:uiPriority="39" w:unhideWhenUsed="1"/>
+    <w:lsdException w:name="toc 8" w:semiHidden="1" w:uiPriority="39" w:unhideWhenUsed="1"/>
+    <w:lsdException w:name="toc 9" w:semiHidden="1" w:uiPriority="39" w:unhideWhenUsed="1"/>
+    <w:lsdException w:name="Normal Indent" w:semiHidden="1" w:unhideWhenUsed="1"/>
+    <w:lsdException w:name="footnote text" w:semiHidden="1" w:unhideWhenUsed="1"/>
+    <w:lsdException w:name="annotation text" w:semiHidden="1" w:unhideWhenUsed="1"/>
+    <w:lsdException w:name="header" w:semiHidden="1" w:unhideWhenUsed="1"/>
+    <w:lsdException w:name="footer" w:semiHidden="1" w:unhideWhenUsed="1"/>
+    <w:lsdException w:name="index heading" w:semiHidden="1" w:unhideWhenUsed="1"/>
+    <w:lsdException w:name="caption" w:semiHidden="1" w:uiPriority="35" w:unhideWhenUsed="1" w:qFormat="1"/>
+    <w:lsdException w:name="table of figures" w:semiHidden="1" w:unhideWhenUsed="1"/>
+    <w:lsdException w:name="envelope address" w:semiHidden="1" w:unhideWhenUsed="1"/>
+    <w:lsdException w:name="envelope return" w:semiHidden="1" w:unhideWhenUsed="1"/>
+    <w:lsdException w:name="footnote reference" w:semiHidden="1" w:unhideWhenUsed="1"/>
+    <w:lsdException w:name="annotation reference" w:semiHidden="1" w:unhideWhenUsed="1"/>
+    <w:lsdException w:name="line number" w:semiHidden="1" w:unhideWhenUsed="1"/>
+    <w:lsdException w:name="page number" w:semiHidden="1" w:unhideWhenUsed="1"/>
+    <w:lsdException w:name="endnote reference" w:semiHidden="1" w:unhideWhenUsed="1"/>
+    <w:lsdException w:name="endnote text" w:semiHidden="1" w:unhideWhenUsed="1"/>
+    <w:lsdException w:name="table of authorities" w:semiHidden="1" w:unhideWhenUsed="1"/>
+    <w:lsdException w:name="macro" w:semiHidden="1" w:unhideWhenUsed="1"/>
+    <w:lsdException w:name="toa heading" w:semiHidden="1" w:unhideWhenUsed="1"/>
+    <w:lsdException w:name="List" w:semiHidden="1" w:unhideWhenUsed="1"/>
+    <w:lsdException w:name="List Bullet" w:semiHidden="1" w:unhideWhenUsed="1"/>
+    <w:lsdException w:name="List Number" w:semiHidden="1" w:unhideWhenUsed="1"/>
+    <w:lsdException w:name="List 2" w:semiHidden="1" w:unhideWhenUsed="1"/>
+    <w:lsdException w:name="List 3" w:semiHidden="1" w:unhideWhenUsed="1"/>
+    <w:lsdException w:name="List 4" w:semiHidden="1" w:unhideWhenUsed="1"/>
+    <w:lsdException w:name="List 5" w:semiHidden="1" w:unhideWhenUsed="1"/>
+    <w:lsdException w:name="List Bullet 2" w:semiHidden="1" w:unhideWhenUsed="1"/>
+    <w:lsdException w:name="List Bullet 3" w:semiHidden="1" w:unhideWhenUsed="1"/>
+    <w:lsdException w:name="List Bullet 4" w:semiHidden="1" w:unhideWhenUsed="1"/>
+    <w:lsdException w:name="List Bullet 5" w:semiHidden="1" w:unhideWhenUsed="1"/>
+    <w:lsdException w:name="List Number 2" w:semiHidden="1" w:unhideWhenUsed="1"/>
+    <w:lsdException w:name="List Number 3" w:semiHidden="1" w:unhideWhenUsed="1"/>
+    <w:lsdException w:name="List Number 4" w:semiHidden="1" w:unhideWhenUsed="1"/>
+    <w:lsdException w:name="List Number 5" w:semiHidden="1" w:unhideWhenUsed="1"/>
+    <w:lsdException w:name="Title" w:uiPriority="10" w:qFormat="1"/>
+    <w:lsdException w:name="Closing" w:semiHidden="1" w:unhideWhenUsed="1"/>
+    <w:lsdException w:name="Signature" w:semiHidden="1" w:unhideWhenUsed="1"/>
+    <w:lsdException w:name="Default Paragraph Font" w:semiHidden="1" w:uiPriority="1" w:unhideWhenUsed="1"/>
+    <w:lsdException w:name="Body Text" w:semiHidden="1" w:unhideWhenUsed="1"/>
+    <w:lsdException w:name="Body Text Indent" w:semiHidden="1" w:unhideWhenUsed="1"/>
+    <w:lsdException w:name="List Continue" w:semiHidden="1" w:unhideWhenUsed="1"/>
+    <w:lsdException w:name="List Continue 2" w:semiHidden="1" w:unhideWhenUsed="1"/>
+    <w:lsdException w:name="List Continue 3" w:semiHidden="1" w:unhideWhenUsed="1"/>
+    <w:lsdException w:name="List Continue 4" w:semiHidden="1" w:unhideWhenUsed="1"/>
+    <w:lsdException w:name="List Continue 5" w:semiHidden="1" w:unhideWhenUsed="1"/>
+    <w:lsdException w:name="Message Header" w:semiHidden="1" w:unhideWhenUsed="1"/>
+    <w:lsdException w:name="Subtitle" w:uiPriority="11" w:qFormat="1"/>
+    <w:lsdException w:name="Salutation" w:semiHidden="1" w:unhideWhenUsed="1"/>
+    <w:lsdException w:name="Date" w:semiHidden="1" w:unhideWhenUsed="1"/>
+    <w:lsdException w:name="Body Text First Indent" w:semiHidden="1" w:unhideWhenUsed="1"/>
+    <w:lsdException w:name="Body Text First Indent 2" w:semiHidden="1" w:unhideWhenUsed="1"/>
+    <w:lsdException w:name="Note Heading" w:semiHidden="1" w:unhideWhenUsed="1"/>
+    <w:lsdException w:name="Body Text 2" w:semiHidden="1" w:unhideWhenUsed="1"/>
+    <w:lsdException w:name="Body Text 3" w:semiHidden="1" w:unhideWhenUsed="1"/>
+    <w:lsdException w:name="Body Text Indent 2" w:semiHidden="1" w:unhideWhenUsed="1"/>
+    <w:lsdException w:name="Body Text Indent 3" w:semiHidden="1" w:unhideWhenUsed="1"/>
+    <w:lsdException w:name="Block Text" w:semiHidden="1" w:unhideWhenUsed="1"/>
+    <w:lsdException w:name="Hyperlink" w:semiHidden="1" w:unhideWhenUsed="1"/>
+    <w:lsdException w:name="FollowedHyperlink" w:semiHidden="1" w:unhideWhenUsed="1"/>
+    <w:lsdException w:name="Strong" w:uiPriority="22" w:qFormat="1"/>
+    <w:lsdException w:name="Emphasis" w:uiPriority="20" w:qFormat="1"/>
+    <w:lsdException w:name="Document Map" w:semiHidden="1" w:unhideWhenUsed="1"/>
+    <w:lsdException w:name="Plain Text" w:semiHidden="1" w:unhideWhenUsed="1"/>
+    <w:lsdException w:name="E-mail Signature" w:semiHidden="1" w:unhideWhenUsed="1"/>
+    <w:lsdException w:name="HTML Top of Form" w:semiHidden="1" w:unhideWhenUsed="1"/>
+    <w:lsdException w:name="HTML Bottom of Form" w:semiHidden="1" w:unhideWhenUsed="1"/>
+    <w:lsdException w:name="Normal (Web)" w:semiHidden="1" w:unhideWhenUsed="1"/>
+    <w:lsdException w:name="HTML Acronym" w:semiHidden="1" w:unhideWhenUsed="1"/>
+    <w:lsdException w:name="HTML Address" w:semiHidden="1" w:unhideWhenUsed="1"/>
+    <w:lsdException w:name="HTML Cite" w:semiHidden="1" w:unhideWhenUsed="1"/>
+    <w:lsdException w:name="HTML Code" w:semiHidden="1" w:unhideWhenUsed="1"/>
+    <w:lsdException w:name="HTML Definition" w:semiHidden="1" w:unhideWhenUsed="1"/>
+    <w:lsdException w:name="HTML Keyboard" w:semiHidden="1" w:unhideWhenUsed="1"/>
+    <w:lsdException w:name="HTML Preformatted" w:semiHidden="1" w:unhideWhenUsed="1"/>
+    <w:lsdException w:name="HTML Sample" w:semiHidden="1" w:unhideWhenUsed="1"/>
+    <w:lsdException w:name="HTML Typewriter" w:semiHidden="1" w:unhideWhenUsed="1"/>
+    <w:lsdException w:name="HTML Variable" w:semiHidden="1" w:unhideWhenUsed="1"/>
+    <w:lsdException w:name="Normal Table" w:semiHidden="1" w:unhideWhenUsed="1"/>
+    <w:lsdException w:name="annotation subject" w:semiHidden="1" w:unhideWhenUsed="1"/>
+    <w:lsdException w:name="No List" w:semiHidden="1" w:unhideWhenUsed="1"/>
+    <w:lsdException w:name="Outline List 1" w:semiHidden="1" w:unhideWhenUsed="1"/>
+    <w:lsdException w:name="Outline List 2" w:semiHidden="1" w:unhideWhenUsed="1"/>
+    <w:lsdException w:name="Outline List 3" w:semiHidden="1" w:unhideWhenUsed="1"/>
+    <w:lsdException w:name="Table Simple 1" w:semiHidden="1" w:unhideWhenUsed="1"/>
+    <w:lsdException w:name="Table Simple 2" w:semiHidden="1" w:unhideWhenUsed="1"/>
+    <w:lsdException w:name="Table Simple 3" w:semiHidden="1" w:unhideWhenUsed="1"/>
+    <w:lsdException w:name="Table Classic 1" w:semiHidden="1" w:unhideWhenUsed="1"/>
+    <w:lsdException w:name="Table Classic 2" w:semiHidden="1" w:unhideWhenUsed="1"/>
+    <w:lsdException w:name="Table Classic 3" w:semiHidden="1" w:unhideWhenUsed="1"/>
+    <w:lsdException w:name="Table Classic 4" w:semiHidden="1" w:unhideWhenUsed="1"/>
+    <w:lsdException w:name="Table Colorful 1" w:semiHidden="1" w:unhideWhenUsed="1"/>
+    <w:lsdException w:name="Table Colorful 2" w:semiHidden="1" w:unhideWhenUsed="1"/>
+    <w:lsdException w:name="Table Colorful 3" w:semiHidden="1" w:unhideWhenUsed="1"/>
+    <w:lsdException w:name="Table Columns 1" w:semiHidden="1" w:unhideWhenUsed="1"/>
+    <w:lsdException w:name="Table Columns 2" w:semiHidden="1" w:unhideWhenUsed="1"/>
+    <w:lsdException w:name="Table Columns 3" w:semiHidden="1" w:unhideWhenUsed="1"/>
+    <w:lsdException w:name="Table Columns 4" w:semiHidden="1" w:unhideWhenUsed="1"/>
+    <w:lsdException w:name="Table Columns 5" w:semiHidden="1" w:unhideWhenUsed="1"/>
+    <w:lsdException w:name="Table Grid 1" w:semiHidden="1" w:unhideWhenUsed="1"/>
+    <w:lsdException w:name="Table Grid 2" w:semiHidden="1" w:unhideWhenUsed="1"/>
+    <w:lsdException w:name="Table Grid 3" w:semiHidden="1" w:unhideWhenUsed="1"/>
+    <w:lsdException w:name="Table Grid 4" w:semiHidden="1" w:unhideWhenUsed="1"/>
+    <w:lsdException w:name="Table Grid 5" w:semiHidden="1" w:unhideWhenUsed="1"/>
+    <w:lsdException w:name="Table Grid 6" w:semiHidden="1" w:unhideWhenUsed="1"/>
+    <w:lsdException w:name="Table Grid 7" w:semiHidden="1" w:unhideWhenUsed="1"/>
+    <w:lsdException w:name="Table Grid 8" w:semiHidden="1" w:unhideWhenUsed="1"/>
+    <w:lsdException w:name="Table List 1" w:semiHidden="1" w:unhideWhenUsed="1"/>
+    <w:lsdException w:name="Table List 2" w:semiHidden="1" w:unhideWhenUsed="1"/>
+    <w:lsdException w:name="Table List 3" w:semiHidden="1" w:unhideWhenUsed="1"/>
+    <w:lsdException w:name="Table List 4" w:semiHidden="1" w:unhideWhenUsed="1"/>
+    <w:lsdException w:name="Table List 5" w:semiHidden="1" w:unhideWhenUsed="1"/>
+    <w:lsdException w:name="Table List 6" w:semiHidden="1" w:unhideWhenUsed="1"/>
+    <w:lsdException w:name="Table List 7" w:semiHidden="1" w:unhideWhenUsed="1"/>
+    <w:lsdException w:name="Table List 8" w:semiHidden="1" w:unhideWhenUsed="1"/>
+    <w:lsdException w:name="Table 3D effects 1" w:semiHidden="1" w:unhideWhenUsed="1"/>
+    <w:lsdException w:name="Table 3D effects 2" w:semiHidden="1" w:unhideWhenUsed="1"/>
+    <w:lsdException w:name="Table 3D effects 3" w:semiHidden="1" w:unhideWhenUsed="1"/>
+    <w:lsdException w:name="Table Contemporary" w:semiHidden="1" w:unhideWhenUsed="1"/>
+    <w:lsdException w:name="Table Elegant" w:semiHidden="1" w:unhideWhenUsed="1"/>
+    <w:lsdException w:name="Table Professional" w:semiHidden="1" w:unhideWhenUsed="1"/>
+    <w:lsdException w:name="Table Subtle 1" w:semiHidden="1" w:unhideWhenUsed="1"/>
+    <w:lsdException w:name="Table Subtle 2" w:semiHidden="1" w:unhideWhenUsed="1"/>
+    <w:lsdException w:name="Table Web 1" w:semiHidden="1" w:unhideWhenUsed="1"/>
+    <w:lsdException w:name="Table Web 2" w:semiHidden="1" w:unhideWhenUsed="1"/>
+    <w:lsdException w:name="Table Web 3" w:semiHidden="1" w:unhideWhenUsed="1"/>
+    <w:lsdException w:name="Balloon Text" w:semiHidden="1" w:unhideWhenUsed="1"/>
+    <w:lsdException w:name="Table Grid" w:uiPriority="59"/>
+    <w:lsdException w:name="Table Theme" w:semiHidden="1" w:unhideWhenUsed="1"/>
+    <w:lsdException w:name="Placeholder Text" w:semiHidden="1"/>
+    <w:lsdException w:name="No Spacing" w:uiPriority="1" w:qFormat="1"/>
+    <w:lsdException w:name="Light Shading" w:uiPriority="60"/>
+    <w:lsdException w:name="Light List" w:uiPriority="61"/>
+    <w:lsdException w:name="Light Grid" w:uiPriority="62"/>
+    <w:lsdException w:name="Medium Shading 1" w:uiPriority="63"/>
+    <w:lsdException w:name="Medium Shading 2" w:uiPriority="64"/>
+    <w:lsdException w:name="Medium List 1" w:uiPriority="65"/>
+    <w:lsdException w:name="Medium List 2" w:uiPriority="66"/>
+    <w:lsdException w:name="Medium Grid 1" w:uiPriority="67"/>
+    <w:lsdException w:name="Medium Grid 2" w:uiPriority="68"/>
+    <w:lsdException w:name="Medium Grid 3" w:uiPriority="69"/>
+    <w:lsdException w:name="Dark List" w:uiPriority="70"/>
+    <w:lsdException w:name="Colorful Shading" w:uiPriority="71"/>
+    <w:lsdException w:name="Colorful List" w:uiPriority="72"/>
+    <w:lsdException w:name="Colorful Grid" w:uiPriority="73"/>
+    <w:lsdException w:name="Light Shading Accent 1" w:uiPriority="60"/>
+    <w:lsdException w:name="Light List Accent 1" w:uiPriority="61"/>
+    <w:lsdException w:name="Light Grid Accent 1" w:uiPriority="62"/>
+    <w:lsdException w:name="Medium Shading 1 Accent 1" w:uiPriority="63"/>
+    <w:lsdException w:name="Medium Shading 2 Accent 1" w:uiPriority="64"/>
+    <w:lsdException w:name="Medium List 1 Accent 1" w:uiPriority="65"/>
+    <w:lsdException w:name="Revision" w:semiHidden="1"/>
+    <w:lsdException w:name="List Paragraph" w:uiPriority="34" w:qFormat="1"/>
+    <w:lsdException w:name="Quote" w:uiPriority="29" w:qFormat="1"/>
+    <w:lsdException w:name="Intense Quote" w:uiPriority="30" w:qFormat="1"/>
+    <w:lsdException w:name="Medium List 2 Accent 1" w:uiPriority="66"/>
+    <w:lsdException w:name="Medium Grid 1 Accent 1" w:uiPriority="67"/>
+    <w:lsdException w:name="Medium Grid 2 Accent 1" w:uiPriority="68"/>
+    <w:lsdException w:name="Medium Grid 3 Accent 1" w:uiPriority="69"/>
+    <w:lsdException w:name="Dark List Accent 1" w:uiPriority="70"/>
+    <w:lsdException w:name="Colorful Shading Accent 1" w:uiPriority="71"/>
+    <w:lsdException w:name="Colorful List Accent 1" w:uiPriority="72"/>
+    <w:lsdException w:name="Colorful Grid Accent 1" w:uiPriority="73"/>
+    <w:lsdException w:name="Light Shading Accent 2" w:uiPriority="60"/>
+    <w:lsdException w:name="Light List Accent 2" w:uiPriority="61"/>
+    <w:lsdException w:name="Light Grid Accent 2" w:uiPriority="62"/>
+    <w:lsdException w:name="Medium Shading 1 Accent 2" w:uiPriority="63"/>
+    <w:lsdException w:name="Medium Shading 2 Accent 2" w:uiPriority="64"/>
+    <w:lsdException w:name="Medium List 1 Accent 2" w:uiPriority="65"/>
+    <w:lsdException w:name="Medium List 2 Accent 2" w:uiPriority="66"/>
+    <w:lsdException w:name="Medium Grid 1 Accent 2" w:uiPriority="67"/>
+    <w:lsdException w:name="Medium Grid 2 Accent 2" w:uiPriority="68"/>
+    <w:lsdException w:name="Medium Grid 3 Accent 2" w:uiPriority="69"/>
+    <w:lsdException w:name="Dark List Accent 2" w:uiPriority="70"/>
+    <w:lsdException w:name="Colorful Shading Accent 2" w:uiPriority="71"/>
+    <w:lsdException w:name="Colorful List Accent 2" w:uiPriority="72"/>
+    <w:lsdException w:name="Colorful Grid Accent 2" w:uiPriority="73"/>
+    <w:lsdException w:name="Light Shading Accent 3" w:uiPriority="60"/>
+    <w:lsdException w:name="Light List Accent 3" w:uiPriority="61"/>
+    <w:lsdException w:name="Light Grid Accent 3" w:uiPriority="62"/>
+    <w:lsdException w:name="Medium Shading 1 Accent 3" w:uiPriority="63"/>
+    <w:lsdException w:name="Medium Shading 2 Accent 3" w:uiPriority="64"/>
+    <w:lsdException w:name="Medium List 1 Accent 3" w:uiPriority="65"/>
+    <w:lsdException w:name="Medium List 2 Accent 3" w:uiPriority="66"/>
+    <w:lsdException w:name="Medium Grid 1 Accent 3" w:uiPriority="67"/>
+    <w:lsdException w:name="Medium Grid 2 Accent 3" w:uiPriority="68"/>
+    <w:lsdException w:name="Medium Grid 3 Accent 3" w:uiPriority="69"/>
+    <w:lsdException w:name="Dark List Accent 3" w:uiPriority="70"/>
+    <w:lsdException w:name="Colorful Shading Accent 3" w:uiPriority="71"/>
+    <w:lsdException w:name="Colorful List Accent 3" w:uiPriority="72"/>
+    <w:lsdException w:name="Colorful Grid Accent 3" w:uiPriority="73"/>
+    <w:lsdException w:name="Light Shading Accent 4" w:uiPriority="60"/>
+    <w:lsdException w:name="Light List Accent 4" w:uiPriority="61"/>
+    <w:lsdException w:name="Light Grid Accent 4" w:uiPriority="62"/>
+    <w:lsdException w:name="Medium Shading 1 Accent 4" w:uiPriority="63"/>
+    <w:lsdException w:name="Medium Shading 2 Accent 4" w:uiPriority="64"/>
+    <w:lsdException w:name="Medium List 1 Accent 4" w:uiPriority="65"/>
+    <w:lsdException w:name="Medium List 2 Accent 4" w:uiPriority="66"/>
+    <w:lsdException w:name="Medium Grid 1 Accent 4" w:uiPriority="67"/>
+    <w:lsdException w:name="Medium Grid 2 Accent 4" w:uiPriority="68"/>
+    <w:lsdException w:name="Medium Grid 3 Accent 4" w:uiPriority="69"/>
+    <w:lsdException w:name="Dark List Accent 4" w:uiPriority="70"/>
+    <w:lsdException w:name="Colorful Shading Accent 4" w:uiPriority="71"/>
+    <w:lsdException w:name="Colorful List Accent 4" w:uiPriority="72"/>
+    <w:lsdException w:name="Colorful Grid Accent 4" w:uiPriority="73"/>
+    <w:lsdException w:name="Light Shading Accent 5" w:uiPriority="60"/>
+    <w:lsdException w:name="Light List Accent 5" w:uiPriority="61"/>
+    <w:lsdException w:name="Light Grid Accent 5" w:uiPriority="62"/>
+    <w:lsdException w:name="Medium Shading 1 Accent 5" w:uiPriority="63"/>
+    <w:lsdException w:name="Medium Shading 2 Accent 5" w:uiPriority="64"/>
+    <w:lsdException w:name="Medium List 1 Accent 5" w:uiPriority="65"/>
+    <w:lsdException w:name="Medium List 2 Accent 5" w:uiPriority="66"/>
+    <w:lsdException w:name="Medium Grid 1 Accent 5" w:uiPriority="67"/>
+    <w:lsdException w:name="Medium Grid 2 Accent 5" w:uiPriority="68"/>
+    <w:lsdException w:name="Medium Grid 3 Accent 5" w:uiPriority="69"/>
+    <w:lsdException w:name="Dark List Accent 5" w:uiPriority="70"/>
+    <w:lsdException w:name="Colorful Shading Accent 5" w:uiPriority="71"/>
+    <w:lsdException w:name="Colorful List Accent 5" w:uiPriority="72"/>
+    <w:lsdException w:name="Colorful Grid Accent 5" w:uiPriority="73"/>
+    <w:lsdException w:name="Light Shading Accent 6" w:uiPriority="60"/>
+    <w:lsdException w:name="Light List Accent 6" w:uiPriority="61"/>
+    <w:lsdException w:name="Light Grid Accent 6" w:uiPriority="62"/>
+    <w:lsdException w:name="Medium Shading 1 Accent 6" w:uiPriority="63"/>
+    <w:lsdException w:name="Medium Shading 2 Accent 6" w:uiPriority="64"/>
+    <w:lsdException w:name="Medium List 1 Accent 6" w:uiPriority="65"/>
+    <w:lsdException w:name="Medium List 2 Accent 6" w:uiPriority="66"/>
+    <w:lsdException w:name="Medium Grid 1 Accent 6" w:uiPriority="67"/>
+    <w:lsdException w:name="Medium Grid 2 Accent 6" w:uiPriority="68"/>
+    <w:lsdException w:name="Medium Grid 3 Accent 6" w:uiPriority="69"/>
+    <w:lsdException w:name="Dark List Accent 6" w:uiPriority="70"/>
+    <w:lsdException w:name="Colorful Shading Accent 6" w:uiPriority="71"/>
+    <w:lsdException w:name="Colorful List Accent 6" w:uiPriority="72"/>
+    <w:lsdException w:name="Colorful Grid Accent 6" w:uiPriority="73"/>
+    <w:lsdException w:name="Subtle Emphasis" w:uiPriority="19" w:qFormat="1"/>
+    <w:lsdException w:name="Intense Emphasis" w:uiPriority="21" w:qFormat="1"/>
+    <w:lsdException w:name="Subtle Reference" w:uiPriority="31" w:qFormat="1"/>
+    <w:lsdException w:name="Intense Reference" w:uiPriority="32" w:qFormat="1"/>
+    <w:lsdException w:name="Book Title" w:uiPriority="33" w:qFormat="1"/>
+    <w:lsdException w:name="Bibliography" w:semiHidden="1" w:uiPriority="37" w:unhideWhenUsed="1"/>
+    <w:lsdException w:name="TOC Heading" w:semiHidden="1" w:uiPriority="39" w:unhideWhenUsed="1" w:qFormat="1"/>
+    <w:lsdException w:name="Plain Table 1" w:uiPriority="41"/>
+    <w:lsdException w:name="Plain Table 2" w:uiPriority="42"/>
+    <w:lsdException w:name="Plain Table 3" w:uiPriority="43"/>
+    <w:lsdException w:name="Plain Table 4" w:uiPriority="44"/>
+    <w:lsdException w:name="Plain Table 5" w:uiPriority="45"/>
+    <w:lsdException w:name="Grid Table Light" w:uiPriority="40"/>
+    <w:lsdException w:name="Grid Table 1 Light" w:uiPriority="46"/>
+    <w:lsdException w:name="Grid Table 2" w:uiPriority="47"/>
+    <w:lsdException w:name="Grid Table 3" w:uiPriority="48"/>
+    <w:lsdException w:name="Grid Table 4" w:uiPriority="49"/>
+    <w:lsdException w:name="Grid Table 5 Dark" w:uiPriority="50"/>
+    <w:lsdException w:name="Grid Table 6 Colorful" w:uiPriority="51"/>
+    <w:lsdException w:name="Grid Table 7 Colorful" w:uiPriority="52"/>
+    <w:lsdException w:name="Grid Table 1 Light Accent 1" w:uiPriority="46"/>
+    <w:lsdException w:name="Grid Table 2 Accent 1" w:uiPriority="47"/>
+    <w:lsdException w:name="Grid Table 3 Accent 1" w:uiPriority="48"/>
+    <w:lsdException w:name="Grid Table 4 Accent 1" w:uiPriority="49"/>
+    <w:lsdException w:name="Grid Table 5 Dark Accent 1" w:uiPriority="50"/>
+    <w:lsdException w:name="Grid Table 6 Colorful Accent 1" w:uiPriority="51"/>
+    <w:lsdException w:name="Grid Table 7 Colorful Accent 1" w:uiPriority="52"/>
+    <w:lsdException w:name="Grid Table 1 Light Accent 2" w:uiPriority="46"/>
+    <w:lsdException w:name="Grid Table 2 Accent 2" w:uiPriority="47"/>
+    <w:lsdException w:name="Grid Table 3 Accent 2" w:uiPriority="48"/>
+    <w:lsdException w:name="Grid Table 4 Accent 2" w:uiPriority="49"/>
+    <w:lsdException w:name="Grid Table 5 Dark Accent 2" w:uiPriority="50"/>
+    <w:lsdException w:name="Grid Table 6 Colorful Accent 2" w:uiPriority="51"/>
+    <w:lsdException w:name="Grid Table 7 Colorful Accent 2" w:uiPriority="52"/>
+    <w:lsdException w:name="Grid Table 1 Light Accent 3" w:uiPriority="46"/>
+    <w:lsdException w:name="Grid Table 2 Accent 3" w:uiPriority="47"/>
+    <w:lsdException w:name="Grid Table 3 Accent 3" w:uiPriority="48"/>
+    <w:lsdException w:name="Grid Table 4 Accent 3" w:uiPriority="49"/>
+    <w:lsdException w:name="Grid Table 5 Dark Accent 3" w:uiPriority="50"/>
+    <w:lsdException w:name="Grid Table 6 Colorful Accent 3" w:uiPriority="51"/>
+    <w:lsdException w:name="Grid Table 7 Colorful Accent 3" w:uiPriority="52"/>
+    <w:lsdException w:name="Grid Table 1 Light Accent 4" w:uiPriority="46"/>
+    <w:lsdException w:name="Grid Table 2 Accent 4" w:uiPriority="47"/>
+    <w:lsdException w:name="Grid Table 3 Accent 4" w:uiPriority="48"/>
+    <w:lsdException w:name="Grid Table 4 Accent 4" w:uiPriority="49"/>
+    <w:lsdException w:name="Grid Table 5 Dark Accent 4" w:uiPriority="50"/>
+    <w:lsdException w:name="Grid Table 6 Colorful Accent 4" w:uiPriority="51"/>
+    <w:lsdException w:name="Grid Table 7 Colorful Accent 4" w:uiPriority="52"/>
+    <w:lsdException w:name="Grid Table 1 Light Accent 5" w:uiPriority="46"/>
+    <w:lsdException w:name="Grid Table 2 Accent 5" w:uiPriority="47"/>
+    <w:lsdException w:name="Grid Table 3 Accent 5" w:uiPriority="48"/>
+    <w:lsdException w:name="Grid Table 4 Accent 5" w:uiPriority="49"/>
+    <w:lsdException w:name="Grid Table 5 Dark Accent 5" w:uiPriority="50"/>
+    <w:lsdException w:name="Grid Table 6 Colorful Accent 5" w:uiPriority="51"/>
+    <w:lsdException w:name="Grid Table 7 Colorful Accent 5" w:uiPriority="52"/>
+    <w:lsdException w:name="Grid Table 1 Light Accent 6" w:uiPriority="46"/>
+    <w:lsdException w:name="Grid Table 2 Accent 6" w:uiPriority="47"/>
+    <w:lsdException w:name="Grid Table 3 Accent 6" w:uiPriority="48"/>
+    <w:lsdException w:name="Grid Table 4 Accent 6" w:uiPriority="49"/>
+    <w:lsdException w:name="Grid Table 5 Dark Accent 6" w:uiPriority="50"/>
+    <w:lsdException w:name="Grid Table 6 Colorful Accent 6" w:uiPriority="51"/>
+    <w:lsdException w:name="Grid Table 7 Colorful Accent 6" w:uiPriority="52"/>
+    <w:lsdException w:name="List Table 1 Light" w:uiPriority="46"/>
+    <w:lsdException w:name="List Table 2" w:uiPriority="47"/>
+    <w:lsdException w:name="List Table 3" w:uiPriority="48"/>
+    <w:lsdException w:name="List Table 4" w:uiPriority="49"/>
+    <w:lsdException w:name="List Table 5 Dark" w:uiPriority="50"/>
+    <w:lsdException w:name="List Table 6 Colorful" w:uiPriority="51"/>
+    <w:lsdException w:name="List Table 7 Colorful" w:uiPriority="52"/>
+    <w:lsdException w:name="List Table 1 Light Accent 1" w:uiPriority="46"/>
+    <w:lsdException w:name="List Table 2 Accent 1" w:uiPriority="47"/>
+    <w:lsdException w:name="List Table 3 Accent 1" w:uiPriority="48"/>
+    <w:lsdException w:name="List Table 4 Accent 1" w:uiPriority="49"/>
+    <w:lsdException w:name="List Table 5 Dark Accent 1" w:uiPriority="50"/>
+    <w:lsdException w:name="List Table 6 Colorful Accent 1" w:uiPriority="51"/>
+    <w:lsdException w:name="List Table 7 Colorful Accent 1" w:uiPriority="52"/>
+    <w:lsdException w:name="List Table 1 Light Accent 2" w:uiPriority="46"/>
+    <w:lsdException w:name="List Table 2 Accent 2" w:uiPriority="47"/>
+    <w:lsdException w:name="List Table 3 Accent 2" w:uiPriority="48"/>
+    <w:lsdException w:name="List Table 4 Accent 2" w:uiPriority="49"/>
+    <w:lsdException w:name="List Table 5 Dark Accent 2" w:uiPriority="50"/>
+    <w:lsdException w:name="List Table 6 Colorful Accent 2" w:uiPriority="51"/>
+    <w:lsdException w:name="List Table 7 Colorful Accent 2" w:uiPriority="52"/>
+    <w:lsdException w:name="List Table 1 Light Accent 3" w:uiPriority="46"/>
+    <w:lsdException w:name="List Table 2 Accent 3" w:uiPriority="47"/>
+    <w:lsdException w:name="List Table 3 Accent 3" w:uiPriority="48"/>
+    <w:lsdException w:name="List Table 4 Accent 3" w:uiPriority="49"/>
+    <w:lsdException w:name="List Table 5 Dark Accent 3" w:uiPriority="50"/>
+    <w:lsdException w:name="List Table 6 Colorful Accent 3" w:uiPriority="51"/>
+    <w:lsdException w:name="List Table 7 Colorful Accent 3" w:uiPriority="52"/>
+    <w:lsdException w:name="List Table 1 Light Accent 4" w:uiPriority="46"/>
+    <w:lsdException w:name="List Table 2 Accent 4" w:uiPriority="47"/>
+    <w:lsdException w:name="List Table 3 Accent 4" w:uiPriority="48"/>
+    <w:lsdException w:name="List Table 4 Accent 4" w:uiPriority="49"/>
+    <w:lsdException w:name="List Table 5 Dark Accent 4" w:uiPriority="50"/>
+    <w:lsdException w:name="List Table 6 Colorful Accent 4" w:uiPriority="51"/>
+    <w:lsdException w:name="List Table 7 Colorful Accent 4" w:uiPriority="52"/>
+    <w:lsdException w:name="List Table 1 Light Accent 5" w:uiPriority="46"/>
+    <w:lsdException w:name="List Table 2 Accent 5" w:uiPriority="47"/>
+    <w:lsdException w:name="List Table 3 Accent 5" w:uiPriority="48"/>
+    <w:lsdException w:name="List Table 4 Accent 5" w:uiPriority="49"/>
+    <w:lsdException w:name="List Table 5 Dark Accent 5" w:uiPriority="50"/>
+    <w:lsdException w:name="List Table 6 Colorful Accent 5" w:uiPriority="51"/>
+    <w:lsdException w:name="List Table 7 Colorful Accent 5" w:uiPriority="52"/>
+    <w:lsdException w:name="List Table 1 Light Accent 6" w:uiPriority="46"/>
+    <w:lsdException w:name="List Table 2 Accent 6" w:uiPriority="47"/>
+    <w:lsdException w:name="List Table 3 Accent 6" w:uiPriority="48"/>
+    <w:lsdException w:name="List Table 4 Accent 6" w:uiPriority="49"/>
+    <w:lsdException w:name="List Table 5 Dark Accent 6" w:uiPriority="50"/>
+    <w:lsdException w:name="List Table 6 Colorful Accent 6" w:uiPriority="51"/>
+    <w:lsdException w:name="List Table 7 Colorful Accent 6" w:uiPriority="52"/>
   </w:latentStyles>
   <w:style w:type="paragraph" w:default="1" w:styleId="Normal">
     <w:name w:val="Normal"/>
@@ -5015,7 +5268,6 @@
       <w:spacing w:after="0" w:line="240" w:lineRule="auto"/>
     </w:pPr>
     <w:tblPr>
-      <w:tblInd w:w="0" w:type="dxa"/>
       <w:tblBorders>
         <w:top w:val="single" w:sz="4" w:space="0" w:color="000000" w:themeColor="text1"/>
         <w:left w:val="single" w:sz="4" w:space="0" w:color="000000" w:themeColor="text1"/>
@@ -5024,12 +5276,6 @@
         <w:insideH w:val="single" w:sz="4" w:space="0" w:color="000000" w:themeColor="text1"/>
         <w:insideV w:val="single" w:sz="4" w:space="0" w:color="000000" w:themeColor="text1"/>
       </w:tblBorders>
-      <w:tblCellMar>
-        <w:top w:w="0" w:type="dxa"/>
-        <w:left w:w="108" w:type="dxa"/>
-        <w:bottom w:w="0" w:type="dxa"/>
-        <w:right w:w="108" w:type="dxa"/>
-      </w:tblCellMar>
     </w:tblPr>
   </w:style>
   <w:style w:type="paragraph" w:styleId="ListParagraph">
@@ -5358,19 +5604,12 @@
     <w:tblPr>
       <w:tblStyleRowBandSize w:val="1"/>
       <w:tblStyleColBandSize w:val="1"/>
-      <w:tblInd w:w="0" w:type="dxa"/>
       <w:tblBorders>
         <w:top w:val="single" w:sz="8" w:space="0" w:color="4BACC6" w:themeColor="accent5"/>
         <w:left w:val="single" w:sz="8" w:space="0" w:color="4BACC6" w:themeColor="accent5"/>
         <w:bottom w:val="single" w:sz="8" w:space="0" w:color="4BACC6" w:themeColor="accent5"/>
         <w:right w:val="single" w:sz="8" w:space="0" w:color="4BACC6" w:themeColor="accent5"/>
       </w:tblBorders>
-      <w:tblCellMar>
-        <w:top w:w="0" w:type="dxa"/>
-        <w:left w:w="108" w:type="dxa"/>
-        <w:bottom w:w="0" w:type="dxa"/>
-        <w:right w:w="108" w:type="dxa"/>
-      </w:tblCellMar>
     </w:tblPr>
     <w:tblStylePr w:type="firstRow">
       <w:rPr>
@@ -5482,7 +5721,6 @@
     <w:tblPr>
       <w:tblStyleRowBandSize w:val="1"/>
       <w:tblStyleColBandSize w:val="1"/>
-      <w:tblInd w:w="0" w:type="dxa"/>
       <w:tblBorders>
         <w:top w:val="single" w:sz="8" w:space="0" w:color="4BACC6" w:themeColor="accent5"/>
         <w:left w:val="single" w:sz="8" w:space="0" w:color="4BACC6" w:themeColor="accent5"/>
@@ -5491,12 +5729,6 @@
         <w:insideH w:val="single" w:sz="8" w:space="0" w:color="4BACC6" w:themeColor="accent5"/>
         <w:insideV w:val="single" w:sz="8" w:space="0" w:color="4BACC6" w:themeColor="accent5"/>
       </w:tblBorders>
-      <w:tblCellMar>
-        <w:top w:w="0" w:type="dxa"/>
-        <w:left w:w="108" w:type="dxa"/>
-        <w:bottom w:w="0" w:type="dxa"/>
-        <w:right w:w="108" w:type="dxa"/>
-      </w:tblCellMar>
     </w:tblPr>
     <w:tblStylePr w:type="firstRow">
       <w:pPr>
@@ -5612,1274 +5844,12 @@
     <w:tblPr>
       <w:tblStyleRowBandSize w:val="1"/>
       <w:tblStyleColBandSize w:val="1"/>
-      <w:tblInd w:w="0" w:type="dxa"/>
       <w:tblBorders>
         <w:top w:val="single" w:sz="8" w:space="0" w:color="4BACC6" w:themeColor="accent5"/>
         <w:left w:val="single" w:sz="8" w:space="0" w:color="4BACC6" w:themeColor="accent5"/>
         <w:bottom w:val="single" w:sz="8" w:space="0" w:color="4BACC6" w:themeColor="accent5"/>
         <w:right w:val="single" w:sz="8" w:space="0" w:color="4BACC6" w:themeColor="accent5"/>
       </w:tblBorders>
-      <w:tblCellMar>
-        <w:top w:w="0" w:type="dxa"/>
-        <w:left w:w="108" w:type="dxa"/>
-        <w:bottom w:w="0" w:type="dxa"/>
-        <w:right w:w="108" w:type="dxa"/>
-      </w:tblCellMar>
-    </w:tblPr>
-    <w:tblStylePr w:type="firstRow">
-      <w:pPr>
-        <w:spacing w:before="0" w:after="0" w:line="240" w:lineRule="auto"/>
-      </w:pPr>
-      <w:rPr>
-        <w:b/>
-        <w:bCs/>
-        <w:color w:val="FFFFFF" w:themeColor="background1"/>
-      </w:rPr>
-      <w:tblPr/>
-      <w:tcPr>
-        <w:shd w:val="clear" w:color="auto" w:fill="4BACC6" w:themeFill="accent5"/>
-      </w:tcPr>
-    </w:tblStylePr>
-    <w:tblStylePr w:type="lastRow">
-      <w:pPr>
-        <w:spacing w:before="0" w:after="0" w:line="240" w:lineRule="auto"/>
-      </w:pPr>
-      <w:rPr>
-        <w:b/>
-        <w:bCs/>
-      </w:rPr>
-      <w:tblPr/>
-      <w:tcPr>
-        <w:tcBorders>
-          <w:top w:val="double" w:sz="6" w:space="0" w:color="4BACC6" w:themeColor="accent5"/>
-          <w:left w:val="single" w:sz="8" w:space="0" w:color="4BACC6" w:themeColor="accent5"/>
-          <w:bottom w:val="single" w:sz="8" w:space="0" w:color="4BACC6" w:themeColor="accent5"/>
-          <w:right w:val="single" w:sz="8" w:space="0" w:color="4BACC6" w:themeColor="accent5"/>
-        </w:tcBorders>
-      </w:tcPr>
-    </w:tblStylePr>
-    <w:tblStylePr w:type="firstCol">
-      <w:rPr>
-        <w:b/>
-        <w:bCs/>
-      </w:rPr>
-    </w:tblStylePr>
-    <w:tblStylePr w:type="lastCol">
-      <w:rPr>
-        <w:b/>
-        <w:bCs/>
-      </w:rPr>
-    </w:tblStylePr>
-    <w:tblStylePr w:type="band1Vert">
-      <w:tblPr/>
-      <w:tcPr>
-        <w:tcBorders>
-          <w:top w:val="single" w:sz="8" w:space="0" w:color="4BACC6" w:themeColor="accent5"/>
-          <w:left w:val="single" w:sz="8" w:space="0" w:color="4BACC6" w:themeColor="accent5"/>
-          <w:bottom w:val="single" w:sz="8" w:space="0" w:color="4BACC6" w:themeColor="accent5"/>
-          <w:right w:val="single" w:sz="8" w:space="0" w:color="4BACC6" w:themeColor="accent5"/>
-        </w:tcBorders>
-      </w:tcPr>
-    </w:tblStylePr>
-    <w:tblStylePr w:type="band1Horz">
-      <w:tblPr/>
-      <w:tcPr>
-        <w:tcBorders>
-          <w:top w:val="single" w:sz="8" w:space="0" w:color="4BACC6" w:themeColor="accent5"/>
-          <w:left w:val="single" w:sz="8" w:space="0" w:color="4BACC6" w:themeColor="accent5"/>
-          <w:bottom w:val="single" w:sz="8" w:space="0" w:color="4BACC6" w:themeColor="accent5"/>
-          <w:right w:val="single" w:sz="8" w:space="0" w:color="4BACC6" w:themeColor="accent5"/>
-        </w:tcBorders>
-      </w:tcPr>
-    </w:tblStylePr>
-  </w:style>
-  <w:style w:type="character" w:customStyle="1" w:styleId="Heading4Char">
-    <w:name w:val="Heading 4 Char"/>
-    <w:basedOn w:val="DefaultParagraphFont"/>
-    <w:link w:val="Heading4"/>
-    <w:uiPriority w:val="9"/>
-    <w:semiHidden/>
-    <w:rsid w:val="001A6BC3"/>
-    <w:rPr>
-      <w:rFonts w:asciiTheme="majorHAnsi" w:eastAsiaTheme="majorEastAsia" w:hAnsiTheme="majorHAnsi" w:cstheme="majorBidi"/>
-      <w:b/>
-      <w:bCs/>
-      <w:i/>
-      <w:iCs/>
-      <w:color w:val="4F81BD" w:themeColor="accent1"/>
-    </w:rPr>
-  </w:style>
-  <w:style w:type="character" w:customStyle="1" w:styleId="Heading5Char">
-    <w:name w:val="Heading 5 Char"/>
-    <w:basedOn w:val="DefaultParagraphFont"/>
-    <w:link w:val="Heading5"/>
-    <w:uiPriority w:val="9"/>
-    <w:semiHidden/>
-    <w:rsid w:val="001A6BC3"/>
-    <w:rPr>
-      <w:rFonts w:asciiTheme="majorHAnsi" w:eastAsiaTheme="majorEastAsia" w:hAnsiTheme="majorHAnsi" w:cstheme="majorBidi"/>
-      <w:color w:val="243F60" w:themeColor="accent1" w:themeShade="7F"/>
-    </w:rPr>
-  </w:style>
-  <w:style w:type="character" w:customStyle="1" w:styleId="Heading6Char">
-    <w:name w:val="Heading 6 Char"/>
-    <w:basedOn w:val="DefaultParagraphFont"/>
-    <w:link w:val="Heading6"/>
-    <w:uiPriority w:val="9"/>
-    <w:semiHidden/>
-    <w:rsid w:val="001A6BC3"/>
-    <w:rPr>
-      <w:rFonts w:asciiTheme="majorHAnsi" w:eastAsiaTheme="majorEastAsia" w:hAnsiTheme="majorHAnsi" w:cstheme="majorBidi"/>
-      <w:i/>
-      <w:iCs/>
-      <w:color w:val="243F60" w:themeColor="accent1" w:themeShade="7F"/>
-    </w:rPr>
-  </w:style>
-  <w:style w:type="character" w:customStyle="1" w:styleId="Heading7Char">
-    <w:name w:val="Heading 7 Char"/>
-    <w:basedOn w:val="DefaultParagraphFont"/>
-    <w:link w:val="Heading7"/>
-    <w:uiPriority w:val="9"/>
-    <w:semiHidden/>
-    <w:rsid w:val="001A6BC3"/>
-    <w:rPr>
-      <w:rFonts w:asciiTheme="majorHAnsi" w:eastAsiaTheme="majorEastAsia" w:hAnsiTheme="majorHAnsi" w:cstheme="majorBidi"/>
-      <w:i/>
-      <w:iCs/>
-      <w:color w:val="404040" w:themeColor="text1" w:themeTint="BF"/>
-    </w:rPr>
-  </w:style>
-  <w:style w:type="character" w:customStyle="1" w:styleId="Heading8Char">
-    <w:name w:val="Heading 8 Char"/>
-    <w:basedOn w:val="DefaultParagraphFont"/>
-    <w:link w:val="Heading8"/>
-    <w:uiPriority w:val="9"/>
-    <w:semiHidden/>
-    <w:rsid w:val="001A6BC3"/>
-    <w:rPr>
-      <w:rFonts w:asciiTheme="majorHAnsi" w:eastAsiaTheme="majorEastAsia" w:hAnsiTheme="majorHAnsi" w:cstheme="majorBidi"/>
-      <w:color w:val="404040" w:themeColor="text1" w:themeTint="BF"/>
-      <w:sz w:val="20"/>
-      <w:szCs w:val="20"/>
-    </w:rPr>
-  </w:style>
-  <w:style w:type="character" w:customStyle="1" w:styleId="Heading9Char">
-    <w:name w:val="Heading 9 Char"/>
-    <w:basedOn w:val="DefaultParagraphFont"/>
-    <w:link w:val="Heading9"/>
-    <w:uiPriority w:val="9"/>
-    <w:semiHidden/>
-    <w:rsid w:val="001A6BC3"/>
-    <w:rPr>
-      <w:rFonts w:asciiTheme="majorHAnsi" w:eastAsiaTheme="majorEastAsia" w:hAnsiTheme="majorHAnsi" w:cstheme="majorBidi"/>
-      <w:i/>
-      <w:iCs/>
-      <w:color w:val="404040" w:themeColor="text1" w:themeTint="BF"/>
-      <w:sz w:val="20"/>
-      <w:szCs w:val="20"/>
-    </w:rPr>
-  </w:style>
-  <w:style w:type="character" w:styleId="FollowedHyperlink">
-    <w:name w:val="FollowedHyperlink"/>
-    <w:basedOn w:val="DefaultParagraphFont"/>
-    <w:uiPriority w:val="99"/>
-    <w:semiHidden/>
-    <w:unhideWhenUsed/>
-    <w:rsid w:val="00F7455F"/>
-    <w:rPr>
-      <w:color w:val="800080" w:themeColor="followedHyperlink"/>
-      <w:u w:val="single"/>
-    </w:rPr>
-  </w:style>
-</w:styles>
-</file>
-
-<file path=word/stylesWithEffects.xml><?xml version="1.0" encoding="utf-8"?>
-<w:styles xmlns:wpc="http://schemas.microsoft.com/office/word/2010/wordprocessingCanvas" xmlns:mc="http://schemas.openxmlformats.org/markup-compatibility/2006" xmlns:o="urn:schemas-microsoft-com:office:office" xmlns:r="http://schemas.openxmlformats.org/officeDocument/2006/relationships" xmlns:m="http://schemas.openxmlformats.org/officeDocument/2006/math" xmlns:v="urn:schemas-microsoft-com:vml" xmlns:wp14="http://schemas.microsoft.com/office/word/2010/wordprocessingDrawing" xmlns:wp="http://schemas.openxmlformats.org/drawingml/2006/wordprocessingDrawing" xmlns:w10="urn:schemas-microsoft-com:office:word" xmlns:w="http://schemas.openxmlformats.org/wordprocessingml/2006/main" xmlns:w14="http://schemas.microsoft.com/office/word/2010/wordml" xmlns:wpg="http://schemas.microsoft.com/office/word/2010/wordprocessingGroup" xmlns:wpi="http://schemas.microsoft.com/office/word/2010/wordprocessingInk" xmlns:wne="http://schemas.microsoft.com/office/word/2006/wordml" xmlns:wps="http://schemas.microsoft.com/office/word/2010/wordprocessingShape" mc:Ignorable="w14 wp14">
-  <w:docDefaults>
-    <w:rPrDefault>
-      <w:rPr>
-        <w:rFonts w:asciiTheme="minorHAnsi" w:eastAsiaTheme="minorEastAsia" w:hAnsiTheme="minorHAnsi" w:cstheme="minorBidi"/>
-        <w:sz w:val="22"/>
-        <w:szCs w:val="22"/>
-        <w:lang w:val="en-GB" w:eastAsia="en-GB" w:bidi="ar-SA"/>
-      </w:rPr>
-    </w:rPrDefault>
-    <w:pPrDefault>
-      <w:pPr>
-        <w:spacing w:after="200" w:line="276" w:lineRule="auto"/>
-      </w:pPr>
-    </w:pPrDefault>
-  </w:docDefaults>
-  <w:latentStyles w:defLockedState="0" w:defUIPriority="99" w:defSemiHidden="1" w:defUnhideWhenUsed="1" w:defQFormat="0" w:count="267">
-    <w:lsdException w:name="Normal" w:semiHidden="0" w:uiPriority="0" w:unhideWhenUsed="0" w:qFormat="1"/>
-    <w:lsdException w:name="heading 1" w:semiHidden="0" w:uiPriority="9" w:unhideWhenUsed="0" w:qFormat="1"/>
-    <w:lsdException w:name="heading 2" w:uiPriority="9" w:qFormat="1"/>
-    <w:lsdException w:name="heading 3" w:uiPriority="9" w:qFormat="1"/>
-    <w:lsdException w:name="heading 4" w:uiPriority="9" w:qFormat="1"/>
-    <w:lsdException w:name="heading 5" w:uiPriority="9" w:qFormat="1"/>
-    <w:lsdException w:name="heading 6" w:uiPriority="9" w:qFormat="1"/>
-    <w:lsdException w:name="heading 7" w:uiPriority="9" w:qFormat="1"/>
-    <w:lsdException w:name="heading 8" w:uiPriority="9" w:qFormat="1"/>
-    <w:lsdException w:name="heading 9" w:uiPriority="9" w:qFormat="1"/>
-    <w:lsdException w:name="toc 1" w:uiPriority="39"/>
-    <w:lsdException w:name="toc 2" w:uiPriority="39"/>
-    <w:lsdException w:name="toc 3" w:uiPriority="39"/>
-    <w:lsdException w:name="toc 4" w:uiPriority="39"/>
-    <w:lsdException w:name="toc 5" w:uiPriority="39"/>
-    <w:lsdException w:name="toc 6" w:uiPriority="39"/>
-    <w:lsdException w:name="toc 7" w:uiPriority="39"/>
-    <w:lsdException w:name="toc 8" w:uiPriority="39"/>
-    <w:lsdException w:name="toc 9" w:uiPriority="39"/>
-    <w:lsdException w:name="caption" w:uiPriority="35" w:qFormat="1"/>
-    <w:lsdException w:name="Title" w:semiHidden="0" w:uiPriority="10" w:unhideWhenUsed="0" w:qFormat="1"/>
-    <w:lsdException w:name="Default Paragraph Font" w:uiPriority="1"/>
-    <w:lsdException w:name="Subtitle" w:semiHidden="0" w:uiPriority="11" w:unhideWhenUsed="0" w:qFormat="1"/>
-    <w:lsdException w:name="Strong" w:semiHidden="0" w:uiPriority="22" w:unhideWhenUsed="0" w:qFormat="1"/>
-    <w:lsdException w:name="Emphasis" w:semiHidden="0" w:uiPriority="20" w:unhideWhenUsed="0" w:qFormat="1"/>
-    <w:lsdException w:name="Table Grid" w:semiHidden="0" w:uiPriority="59" w:unhideWhenUsed="0"/>
-    <w:lsdException w:name="Placeholder Text" w:unhideWhenUsed="0"/>
-    <w:lsdException w:name="No Spacing" w:semiHidden="0" w:uiPriority="1" w:unhideWhenUsed="0" w:qFormat="1"/>
-    <w:lsdException w:name="Light Shading" w:semiHidden="0" w:uiPriority="60" w:unhideWhenUsed="0"/>
-    <w:lsdException w:name="Light List" w:semiHidden="0" w:uiPriority="61" w:unhideWhenUsed="0"/>
-    <w:lsdException w:name="Light Grid" w:semiHidden="0" w:uiPriority="62" w:unhideWhenUsed="0"/>
-    <w:lsdException w:name="Medium Shading 1" w:semiHidden="0" w:uiPriority="63" w:unhideWhenUsed="0"/>
-    <w:lsdException w:name="Medium Shading 2" w:semiHidden="0" w:uiPriority="64" w:unhideWhenUsed="0"/>
-    <w:lsdException w:name="Medium List 1" w:semiHidden="0" w:uiPriority="65" w:unhideWhenUsed="0"/>
-    <w:lsdException w:name="Medium List 2" w:semiHidden="0" w:uiPriority="66" w:unhideWhenUsed="0"/>
-    <w:lsdException w:name="Medium Grid 1" w:semiHidden="0" w:uiPriority="67" w:unhideWhenUsed="0"/>
-    <w:lsdException w:name="Medium Grid 2" w:semiHidden="0" w:uiPriority="68" w:unhideWhenUsed="0"/>
-    <w:lsdException w:name="Medium Grid 3" w:semiHidden="0" w:uiPriority="69" w:unhideWhenUsed="0"/>
-    <w:lsdException w:name="Dark List" w:semiHidden="0" w:uiPriority="70" w:unhideWhenUsed="0"/>
-    <w:lsdException w:name="Colorful Shading" w:semiHidden="0" w:uiPriority="71" w:unhideWhenUsed="0"/>
-    <w:lsdException w:name="Colorful List" w:semiHidden="0" w:uiPriority="72" w:unhideWhenUsed="0"/>
-    <w:lsdException w:name="Colorful Grid" w:semiHidden="0" w:uiPriority="73" w:unhideWhenUsed="0"/>
-    <w:lsdException w:name="Light Shading Accent 1" w:semiHidden="0" w:uiPriority="60" w:unhideWhenUsed="0"/>
-    <w:lsdException w:name="Light List Accent 1" w:semiHidden="0" w:uiPriority="61" w:unhideWhenUsed="0"/>
-    <w:lsdException w:name="Light Grid Accent 1" w:semiHidden="0" w:uiPriority="62" w:unhideWhenUsed="0"/>
-    <w:lsdException w:name="Medium Shading 1 Accent 1" w:semiHidden="0" w:uiPriority="63" w:unhideWhenUsed="0"/>
-    <w:lsdException w:name="Medium Shading 2 Accent 1" w:semiHidden="0" w:uiPriority="64" w:unhideWhenUsed="0"/>
-    <w:lsdException w:name="Medium List 1 Accent 1" w:semiHidden="0" w:uiPriority="65" w:unhideWhenUsed="0"/>
-    <w:lsdException w:name="Revision" w:unhideWhenUsed="0"/>
-    <w:lsdException w:name="List Paragraph" w:semiHidden="0" w:uiPriority="34" w:unhideWhenUsed="0" w:qFormat="1"/>
-    <w:lsdException w:name="Quote" w:semiHidden="0" w:uiPriority="29" w:unhideWhenUsed="0" w:qFormat="1"/>
-    <w:lsdException w:name="Intense Quote" w:semiHidden="0" w:uiPriority="30" w:unhideWhenUsed="0" w:qFormat="1"/>
-    <w:lsdException w:name="Medium List 2 Accent 1" w:semiHidden="0" w:uiPriority="66" w:unhideWhenUsed="0"/>
-    <w:lsdException w:name="Medium Grid 1 Accent 1" w:semiHidden="0" w:uiPriority="67" w:unhideWhenUsed="0"/>
-    <w:lsdException w:name="Medium Grid 2 Accent 1" w:semiHidden="0" w:uiPriority="68" w:unhideWhenUsed="0"/>
-    <w:lsdException w:name="Medium Grid 3 Accent 1" w:semiHidden="0" w:uiPriority="69" w:unhideWhenUsed="0"/>
-    <w:lsdException w:name="Dark List Accent 1" w:semiHidden="0" w:uiPriority="70" w:unhideWhenUsed="0"/>
-    <w:lsdException w:name="Colorful Shading Accent 1" w:semiHidden="0" w:uiPriority="71" w:unhideWhenUsed="0"/>
-    <w:lsdException w:name="Colorful List Accent 1" w:semiHidden="0" w:uiPriority="72" w:unhideWhenUsed="0"/>
-    <w:lsdException w:name="Colorful Grid Accent 1" w:semiHidden="0" w:uiPriority="73" w:unhideWhenUsed="0"/>
-    <w:lsdException w:name="Light Shading Accent 2" w:semiHidden="0" w:uiPriority="60" w:unhideWhenUsed="0"/>
-    <w:lsdException w:name="Light List Accent 2" w:semiHidden="0" w:uiPriority="61" w:unhideWhenUsed="0"/>
-    <w:lsdException w:name="Light Grid Accent 2" w:semiHidden="0" w:uiPriority="62" w:unhideWhenUsed="0"/>
-    <w:lsdException w:name="Medium Shading 1 Accent 2" w:semiHidden="0" w:uiPriority="63" w:unhideWhenUsed="0"/>
-    <w:lsdException w:name="Medium Shading 2 Accent 2" w:semiHidden="0" w:uiPriority="64" w:unhideWhenUsed="0"/>
-    <w:lsdException w:name="Medium List 1 Accent 2" w:semiHidden="0" w:uiPriority="65" w:unhideWhenUsed="0"/>
-    <w:lsdException w:name="Medium List 2 Accent 2" w:semiHidden="0" w:uiPriority="66" w:unhideWhenUsed="0"/>
-    <w:lsdException w:name="Medium Grid 1 Accent 2" w:semiHidden="0" w:uiPriority="67" w:unhideWhenUsed="0"/>
-    <w:lsdException w:name="Medium Grid 2 Accent 2" w:semiHidden="0" w:uiPriority="68" w:unhideWhenUsed="0"/>
-    <w:lsdException w:name="Medium Grid 3 Accent 2" w:semiHidden="0" w:uiPriority="69" w:unhideWhenUsed="0"/>
-    <w:lsdException w:name="Dark List Accent 2" w:semiHidden="0" w:uiPriority="70" w:unhideWhenUsed="0"/>
-    <w:lsdException w:name="Colorful Shading Accent 2" w:semiHidden="0" w:uiPriority="71" w:unhideWhenUsed="0"/>
-    <w:lsdException w:name="Colorful List Accent 2" w:semiHidden="0" w:uiPriority="72" w:unhideWhenUsed="0"/>
-    <w:lsdException w:name="Colorful Grid Accent 2" w:semiHidden="0" w:uiPriority="73" w:unhideWhenUsed="0"/>
-    <w:lsdException w:name="Light Shading Accent 3" w:semiHidden="0" w:uiPriority="60" w:unhideWhenUsed="0"/>
-    <w:lsdException w:name="Light List Accent 3" w:semiHidden="0" w:uiPriority="61" w:unhideWhenUsed="0"/>
-    <w:lsdException w:name="Light Grid Accent 3" w:semiHidden="0" w:uiPriority="62" w:unhideWhenUsed="0"/>
-    <w:lsdException w:name="Medium Shading 1 Accent 3" w:semiHidden="0" w:uiPriority="63" w:unhideWhenUsed="0"/>
-    <w:lsdException w:name="Medium Shading 2 Accent 3" w:semiHidden="0" w:uiPriority="64" w:unhideWhenUsed="0"/>
-    <w:lsdException w:name="Medium List 1 Accent 3" w:semiHidden="0" w:uiPriority="65" w:unhideWhenUsed="0"/>
-    <w:lsdException w:name="Medium List 2 Accent 3" w:semiHidden="0" w:uiPriority="66" w:unhideWhenUsed="0"/>
-    <w:lsdException w:name="Medium Grid 1 Accent 3" w:semiHidden="0" w:uiPriority="67" w:unhideWhenUsed="0"/>
-    <w:lsdException w:name="Medium Grid 2 Accent 3" w:semiHidden="0" w:uiPriority="68" w:unhideWhenUsed="0"/>
-    <w:lsdException w:name="Medium Grid 3 Accent 3" w:semiHidden="0" w:uiPriority="69" w:unhideWhenUsed="0"/>
-    <w:lsdException w:name="Dark List Accent 3" w:semiHidden="0" w:uiPriority="70" w:unhideWhenUsed="0"/>
-    <w:lsdException w:name="Colorful Shading Accent 3" w:semiHidden="0" w:uiPriority="71" w:unhideWhenUsed="0"/>
-    <w:lsdException w:name="Colorful List Accent 3" w:semiHidden="0" w:uiPriority="72" w:unhideWhenUsed="0"/>
-    <w:lsdException w:name="Colorful Grid Accent 3" w:semiHidden="0" w:uiPriority="73" w:unhideWhenUsed="0"/>
-    <w:lsdException w:name="Light Shading Accent 4" w:semiHidden="0" w:uiPriority="60" w:unhideWhenUsed="0"/>
-    <w:lsdException w:name="Light List Accent 4" w:semiHidden="0" w:uiPriority="61" w:unhideWhenUsed="0"/>
-    <w:lsdException w:name="Light Grid Accent 4" w:semiHidden="0" w:uiPriority="62" w:unhideWhenUsed="0"/>
-    <w:lsdException w:name="Medium Shading 1 Accent 4" w:semiHidden="0" w:uiPriority="63" w:unhideWhenUsed="0"/>
-    <w:lsdException w:name="Medium Shading 2 Accent 4" w:semiHidden="0" w:uiPriority="64" w:unhideWhenUsed="0"/>
-    <w:lsdException w:name="Medium List 1 Accent 4" w:semiHidden="0" w:uiPriority="65" w:unhideWhenUsed="0"/>
-    <w:lsdException w:name="Medium List 2 Accent 4" w:semiHidden="0" w:uiPriority="66" w:unhideWhenUsed="0"/>
-    <w:lsdException w:name="Medium Grid 1 Accent 4" w:semiHidden="0" w:uiPriority="67" w:unhideWhenUsed="0"/>
-    <w:lsdException w:name="Medium Grid 2 Accent 4" w:semiHidden="0" w:uiPriority="68" w:unhideWhenUsed="0"/>
-    <w:lsdException w:name="Medium Grid 3 Accent 4" w:semiHidden="0" w:uiPriority="69" w:unhideWhenUsed="0"/>
-    <w:lsdException w:name="Dark List Accent 4" w:semiHidden="0" w:uiPriority="70" w:unhideWhenUsed="0"/>
-    <w:lsdException w:name="Colorful Shading Accent 4" w:semiHidden="0" w:uiPriority="71" w:unhideWhenUsed="0"/>
-    <w:lsdException w:name="Colorful List Accent 4" w:semiHidden="0" w:uiPriority="72" w:unhideWhenUsed="0"/>
-    <w:lsdException w:name="Colorful Grid Accent 4" w:semiHidden="0" w:uiPriority="73" w:unhideWhenUsed="0"/>
-    <w:lsdException w:name="Light Shading Accent 5" w:semiHidden="0" w:uiPriority="60" w:unhideWhenUsed="0"/>
-    <w:lsdException w:name="Light List Accent 5" w:semiHidden="0" w:uiPriority="61" w:unhideWhenUsed="0"/>
-    <w:lsdException w:name="Light Grid Accent 5" w:semiHidden="0" w:uiPriority="62" w:unhideWhenUsed="0"/>
-    <w:lsdException w:name="Medium Shading 1 Accent 5" w:semiHidden="0" w:uiPriority="63" w:unhideWhenUsed="0"/>
-    <w:lsdException w:name="Medium Shading 2 Accent 5" w:semiHidden="0" w:uiPriority="64" w:unhideWhenUsed="0"/>
-    <w:lsdException w:name="Medium List 1 Accent 5" w:semiHidden="0" w:uiPriority="65" w:unhideWhenUsed="0"/>
-    <w:lsdException w:name="Medium List 2 Accent 5" w:semiHidden="0" w:uiPriority="66" w:unhideWhenUsed="0"/>
-    <w:lsdException w:name="Medium Grid 1 Accent 5" w:semiHidden="0" w:uiPriority="67" w:unhideWhenUsed="0"/>
-    <w:lsdException w:name="Medium Grid 2 Accent 5" w:semiHidden="0" w:uiPriority="68" w:unhideWhenUsed="0"/>
-    <w:lsdException w:name="Medium Grid 3 Accent 5" w:semiHidden="0" w:uiPriority="69" w:unhideWhenUsed="0"/>
-    <w:lsdException w:name="Dark List Accent 5" w:semiHidden="0" w:uiPriority="70" w:unhideWhenUsed="0"/>
-    <w:lsdException w:name="Colorful Shading Accent 5" w:semiHidden="0" w:uiPriority="71" w:unhideWhenUsed="0"/>
-    <w:lsdException w:name="Colorful List Accent 5" w:semiHidden="0" w:uiPriority="72" w:unhideWhenUsed="0"/>
-    <w:lsdException w:name="Colorful Grid Accent 5" w:semiHidden="0" w:uiPriority="73" w:unhideWhenUsed="0"/>
-    <w:lsdException w:name="Light Shading Accent 6" w:semiHidden="0" w:uiPriority="60" w:unhideWhenUsed="0"/>
-    <w:lsdException w:name="Light List Accent 6" w:semiHidden="0" w:uiPriority="61" w:unhideWhenUsed="0"/>
-    <w:lsdException w:name="Light Grid Accent 6" w:semiHidden="0" w:uiPriority="62" w:unhideWhenUsed="0"/>
-    <w:lsdException w:name="Medium Shading 1 Accent 6" w:semiHidden="0" w:uiPriority="63" w:unhideWhenUsed="0"/>
-    <w:lsdException w:name="Medium Shading 2 Accent 6" w:semiHidden="0" w:uiPriority="64" w:unhideWhenUsed="0"/>
-    <w:lsdException w:name="Medium List 1 Accent 6" w:semiHidden="0" w:uiPriority="65" w:unhideWhenUsed="0"/>
-    <w:lsdException w:name="Medium List 2 Accent 6" w:semiHidden="0" w:uiPriority="66" w:unhideWhenUsed="0"/>
-    <w:lsdException w:name="Medium Grid 1 Accent 6" w:semiHidden="0" w:uiPriority="67" w:unhideWhenUsed="0"/>
-    <w:lsdException w:name="Medium Grid 2 Accent 6" w:semiHidden="0" w:uiPriority="68" w:unhideWhenUsed="0"/>
-    <w:lsdException w:name="Medium Grid 3 Accent 6" w:semiHidden="0" w:uiPriority="69" w:unhideWhenUsed="0"/>
-    <w:lsdException w:name="Dark List Accent 6" w:semiHidden="0" w:uiPriority="70" w:unhideWhenUsed="0"/>
-    <w:lsdException w:name="Colorful Shading Accent 6" w:semiHidden="0" w:uiPriority="71" w:unhideWhenUsed="0"/>
-    <w:lsdException w:name="Colorful List Accent 6" w:semiHidden="0" w:uiPriority="72" w:unhideWhenUsed="0"/>
-    <w:lsdException w:name="Colorful Grid Accent 6" w:semiHidden="0" w:uiPriority="73" w:unhideWhenUsed="0"/>
-    <w:lsdException w:name="Subtle Emphasis" w:semiHidden="0" w:uiPriority="19" w:unhideWhenUsed="0" w:qFormat="1"/>
-    <w:lsdException w:name="Intense Emphasis" w:semiHidden="0" w:uiPriority="21" w:unhideWhenUsed="0" w:qFormat="1"/>
-    <w:lsdException w:name="Subtle Reference" w:semiHidden="0" w:uiPriority="31" w:unhideWhenUsed="0" w:qFormat="1"/>
-    <w:lsdException w:name="Intense Reference" w:semiHidden="0" w:uiPriority="32" w:unhideWhenUsed="0" w:qFormat="1"/>
-    <w:lsdException w:name="Book Title" w:semiHidden="0" w:uiPriority="33" w:unhideWhenUsed="0" w:qFormat="1"/>
-    <w:lsdException w:name="Bibliography" w:uiPriority="37"/>
-    <w:lsdException w:name="TOC Heading" w:uiPriority="39" w:qFormat="1"/>
-  </w:latentStyles>
-  <w:style w:type="paragraph" w:default="1" w:styleId="Normal">
-    <w:name w:val="Normal"/>
-    <w:qFormat/>
-  </w:style>
-  <w:style w:type="paragraph" w:styleId="Heading1">
-    <w:name w:val="heading 1"/>
-    <w:basedOn w:val="Normal"/>
-    <w:next w:val="Normal"/>
-    <w:link w:val="Heading1Char"/>
-    <w:uiPriority w:val="9"/>
-    <w:qFormat/>
-    <w:rsid w:val="00A5273A"/>
-    <w:pPr>
-      <w:keepNext/>
-      <w:keepLines/>
-      <w:numPr>
-        <w:numId w:val="2"/>
-      </w:numPr>
-      <w:spacing w:before="480" w:after="0"/>
-      <w:outlineLvl w:val="0"/>
-    </w:pPr>
-    <w:rPr>
-      <w:rFonts w:asciiTheme="majorHAnsi" w:eastAsiaTheme="majorEastAsia" w:hAnsiTheme="majorHAnsi" w:cstheme="majorBidi"/>
-      <w:b/>
-      <w:bCs/>
-      <w:color w:val="365F91" w:themeColor="accent1" w:themeShade="BF"/>
-      <w:sz w:val="28"/>
-      <w:szCs w:val="28"/>
-    </w:rPr>
-  </w:style>
-  <w:style w:type="paragraph" w:styleId="Heading2">
-    <w:name w:val="heading 2"/>
-    <w:basedOn w:val="Heading1"/>
-    <w:next w:val="Normal"/>
-    <w:link w:val="Heading2Char"/>
-    <w:uiPriority w:val="9"/>
-    <w:unhideWhenUsed/>
-    <w:qFormat/>
-    <w:rsid w:val="00725866"/>
-    <w:pPr>
-      <w:numPr>
-        <w:ilvl w:val="1"/>
-      </w:numPr>
-      <w:spacing w:before="200"/>
-      <w:outlineLvl w:val="1"/>
-    </w:pPr>
-    <w:rPr>
-      <w:b w:val="0"/>
-      <w:bCs w:val="0"/>
-      <w:color w:val="4F81BD" w:themeColor="accent1"/>
-      <w:sz w:val="26"/>
-      <w:szCs w:val="26"/>
-    </w:rPr>
-  </w:style>
-  <w:style w:type="paragraph" w:styleId="Heading3">
-    <w:name w:val="heading 3"/>
-    <w:basedOn w:val="Normal"/>
-    <w:next w:val="Normal"/>
-    <w:link w:val="Heading3Char"/>
-    <w:uiPriority w:val="9"/>
-    <w:unhideWhenUsed/>
-    <w:qFormat/>
-    <w:rsid w:val="00253C51"/>
-    <w:pPr>
-      <w:keepNext/>
-      <w:keepLines/>
-      <w:numPr>
-        <w:ilvl w:val="2"/>
-        <w:numId w:val="2"/>
-      </w:numPr>
-      <w:spacing w:before="200" w:after="0"/>
-      <w:outlineLvl w:val="2"/>
-    </w:pPr>
-    <w:rPr>
-      <w:rFonts w:asciiTheme="majorHAnsi" w:eastAsiaTheme="majorEastAsia" w:hAnsiTheme="majorHAnsi" w:cstheme="majorBidi"/>
-      <w:b/>
-      <w:bCs/>
-      <w:color w:val="4F81BD" w:themeColor="accent1"/>
-    </w:rPr>
-  </w:style>
-  <w:style w:type="paragraph" w:styleId="Heading4">
-    <w:name w:val="heading 4"/>
-    <w:basedOn w:val="Normal"/>
-    <w:next w:val="Normal"/>
-    <w:link w:val="Heading4Char"/>
-    <w:uiPriority w:val="9"/>
-    <w:semiHidden/>
-    <w:unhideWhenUsed/>
-    <w:qFormat/>
-    <w:rsid w:val="001A6BC3"/>
-    <w:pPr>
-      <w:keepNext/>
-      <w:keepLines/>
-      <w:numPr>
-        <w:ilvl w:val="3"/>
-        <w:numId w:val="2"/>
-      </w:numPr>
-      <w:spacing w:before="200" w:after="0"/>
-      <w:outlineLvl w:val="3"/>
-    </w:pPr>
-    <w:rPr>
-      <w:rFonts w:asciiTheme="majorHAnsi" w:eastAsiaTheme="majorEastAsia" w:hAnsiTheme="majorHAnsi" w:cstheme="majorBidi"/>
-      <w:b/>
-      <w:bCs/>
-      <w:i/>
-      <w:iCs/>
-      <w:color w:val="4F81BD" w:themeColor="accent1"/>
-    </w:rPr>
-  </w:style>
-  <w:style w:type="paragraph" w:styleId="Heading5">
-    <w:name w:val="heading 5"/>
-    <w:basedOn w:val="Normal"/>
-    <w:next w:val="Normal"/>
-    <w:link w:val="Heading5Char"/>
-    <w:uiPriority w:val="9"/>
-    <w:semiHidden/>
-    <w:unhideWhenUsed/>
-    <w:qFormat/>
-    <w:rsid w:val="001A6BC3"/>
-    <w:pPr>
-      <w:keepNext/>
-      <w:keepLines/>
-      <w:numPr>
-        <w:ilvl w:val="4"/>
-        <w:numId w:val="2"/>
-      </w:numPr>
-      <w:spacing w:before="200" w:after="0"/>
-      <w:outlineLvl w:val="4"/>
-    </w:pPr>
-    <w:rPr>
-      <w:rFonts w:asciiTheme="majorHAnsi" w:eastAsiaTheme="majorEastAsia" w:hAnsiTheme="majorHAnsi" w:cstheme="majorBidi"/>
-      <w:color w:val="243F60" w:themeColor="accent1" w:themeShade="7F"/>
-    </w:rPr>
-  </w:style>
-  <w:style w:type="paragraph" w:styleId="Heading6">
-    <w:name w:val="heading 6"/>
-    <w:basedOn w:val="Normal"/>
-    <w:next w:val="Normal"/>
-    <w:link w:val="Heading6Char"/>
-    <w:uiPriority w:val="9"/>
-    <w:semiHidden/>
-    <w:unhideWhenUsed/>
-    <w:qFormat/>
-    <w:rsid w:val="001A6BC3"/>
-    <w:pPr>
-      <w:keepNext/>
-      <w:keepLines/>
-      <w:numPr>
-        <w:ilvl w:val="5"/>
-        <w:numId w:val="2"/>
-      </w:numPr>
-      <w:spacing w:before="200" w:after="0"/>
-      <w:outlineLvl w:val="5"/>
-    </w:pPr>
-    <w:rPr>
-      <w:rFonts w:asciiTheme="majorHAnsi" w:eastAsiaTheme="majorEastAsia" w:hAnsiTheme="majorHAnsi" w:cstheme="majorBidi"/>
-      <w:i/>
-      <w:iCs/>
-      <w:color w:val="243F60" w:themeColor="accent1" w:themeShade="7F"/>
-    </w:rPr>
-  </w:style>
-  <w:style w:type="paragraph" w:styleId="Heading7">
-    <w:name w:val="heading 7"/>
-    <w:basedOn w:val="Normal"/>
-    <w:next w:val="Normal"/>
-    <w:link w:val="Heading7Char"/>
-    <w:uiPriority w:val="9"/>
-    <w:semiHidden/>
-    <w:unhideWhenUsed/>
-    <w:qFormat/>
-    <w:rsid w:val="001A6BC3"/>
-    <w:pPr>
-      <w:keepNext/>
-      <w:keepLines/>
-      <w:numPr>
-        <w:ilvl w:val="6"/>
-        <w:numId w:val="2"/>
-      </w:numPr>
-      <w:spacing w:before="200" w:after="0"/>
-      <w:outlineLvl w:val="6"/>
-    </w:pPr>
-    <w:rPr>
-      <w:rFonts w:asciiTheme="majorHAnsi" w:eastAsiaTheme="majorEastAsia" w:hAnsiTheme="majorHAnsi" w:cstheme="majorBidi"/>
-      <w:i/>
-      <w:iCs/>
-      <w:color w:val="404040" w:themeColor="text1" w:themeTint="BF"/>
-    </w:rPr>
-  </w:style>
-  <w:style w:type="paragraph" w:styleId="Heading8">
-    <w:name w:val="heading 8"/>
-    <w:basedOn w:val="Normal"/>
-    <w:next w:val="Normal"/>
-    <w:link w:val="Heading8Char"/>
-    <w:uiPriority w:val="9"/>
-    <w:semiHidden/>
-    <w:unhideWhenUsed/>
-    <w:qFormat/>
-    <w:rsid w:val="001A6BC3"/>
-    <w:pPr>
-      <w:keepNext/>
-      <w:keepLines/>
-      <w:numPr>
-        <w:ilvl w:val="7"/>
-        <w:numId w:val="2"/>
-      </w:numPr>
-      <w:spacing w:before="200" w:after="0"/>
-      <w:outlineLvl w:val="7"/>
-    </w:pPr>
-    <w:rPr>
-      <w:rFonts w:asciiTheme="majorHAnsi" w:eastAsiaTheme="majorEastAsia" w:hAnsiTheme="majorHAnsi" w:cstheme="majorBidi"/>
-      <w:color w:val="404040" w:themeColor="text1" w:themeTint="BF"/>
-      <w:sz w:val="20"/>
-      <w:szCs w:val="20"/>
-    </w:rPr>
-  </w:style>
-  <w:style w:type="paragraph" w:styleId="Heading9">
-    <w:name w:val="heading 9"/>
-    <w:basedOn w:val="Normal"/>
-    <w:next w:val="Normal"/>
-    <w:link w:val="Heading9Char"/>
-    <w:uiPriority w:val="9"/>
-    <w:semiHidden/>
-    <w:unhideWhenUsed/>
-    <w:qFormat/>
-    <w:rsid w:val="001A6BC3"/>
-    <w:pPr>
-      <w:keepNext/>
-      <w:keepLines/>
-      <w:numPr>
-        <w:ilvl w:val="8"/>
-        <w:numId w:val="2"/>
-      </w:numPr>
-      <w:spacing w:before="200" w:after="0"/>
-      <w:outlineLvl w:val="8"/>
-    </w:pPr>
-    <w:rPr>
-      <w:rFonts w:asciiTheme="majorHAnsi" w:eastAsiaTheme="majorEastAsia" w:hAnsiTheme="majorHAnsi" w:cstheme="majorBidi"/>
-      <w:i/>
-      <w:iCs/>
-      <w:color w:val="404040" w:themeColor="text1" w:themeTint="BF"/>
-      <w:sz w:val="20"/>
-      <w:szCs w:val="20"/>
-    </w:rPr>
-  </w:style>
-  <w:style w:type="character" w:default="1" w:styleId="DefaultParagraphFont">
-    <w:name w:val="Default Paragraph Font"/>
-    <w:uiPriority w:val="1"/>
-    <w:semiHidden/>
-    <w:unhideWhenUsed/>
-  </w:style>
-  <w:style w:type="table" w:default="1" w:styleId="TableNormal">
-    <w:name w:val="Normal Table"/>
-    <w:uiPriority w:val="99"/>
-    <w:semiHidden/>
-    <w:unhideWhenUsed/>
-    <w:tblPr>
-      <w:tblInd w:w="0" w:type="dxa"/>
-      <w:tblCellMar>
-        <w:top w:w="0" w:type="dxa"/>
-        <w:left w:w="108" w:type="dxa"/>
-        <w:bottom w:w="0" w:type="dxa"/>
-        <w:right w:w="108" w:type="dxa"/>
-      </w:tblCellMar>
-    </w:tblPr>
-  </w:style>
-  <w:style w:type="numbering" w:default="1" w:styleId="NoList">
-    <w:name w:val="No List"/>
-    <w:uiPriority w:val="99"/>
-    <w:semiHidden/>
-    <w:unhideWhenUsed/>
-  </w:style>
-  <w:style w:type="paragraph" w:styleId="Title">
-    <w:name w:val="Title"/>
-    <w:basedOn w:val="Normal"/>
-    <w:next w:val="Normal"/>
-    <w:link w:val="TitleChar"/>
-    <w:uiPriority w:val="10"/>
-    <w:qFormat/>
-    <w:rsid w:val="001150CD"/>
-    <w:pPr>
-      <w:pBdr>
-        <w:bottom w:val="single" w:sz="8" w:space="3" w:color="4F81BD" w:themeColor="accent1"/>
-      </w:pBdr>
-      <w:spacing w:after="300" w:line="240" w:lineRule="auto"/>
-      <w:contextualSpacing/>
-      <w:jc w:val="center"/>
-    </w:pPr>
-    <w:rPr>
-      <w:rFonts w:asciiTheme="majorHAnsi" w:eastAsiaTheme="majorEastAsia" w:hAnsiTheme="majorHAnsi" w:cstheme="majorBidi"/>
-      <w:color w:val="17365D" w:themeColor="text2" w:themeShade="BF"/>
-      <w:spacing w:val="5"/>
-      <w:kern w:val="28"/>
-      <w:sz w:val="52"/>
-      <w:szCs w:val="52"/>
-    </w:rPr>
-  </w:style>
-  <w:style w:type="character" w:customStyle="1" w:styleId="TitleChar">
-    <w:name w:val="Title Char"/>
-    <w:basedOn w:val="DefaultParagraphFont"/>
-    <w:link w:val="Title"/>
-    <w:uiPriority w:val="10"/>
-    <w:rsid w:val="001150CD"/>
-    <w:rPr>
-      <w:rFonts w:asciiTheme="majorHAnsi" w:eastAsiaTheme="majorEastAsia" w:hAnsiTheme="majorHAnsi" w:cstheme="majorBidi"/>
-      <w:color w:val="17365D" w:themeColor="text2" w:themeShade="BF"/>
-      <w:spacing w:val="5"/>
-      <w:kern w:val="28"/>
-      <w:sz w:val="52"/>
-      <w:szCs w:val="52"/>
-    </w:rPr>
-  </w:style>
-  <w:style w:type="table" w:styleId="TableGrid">
-    <w:name w:val="Table Grid"/>
-    <w:basedOn w:val="TableNormal"/>
-    <w:uiPriority w:val="59"/>
-    <w:rsid w:val="001F3FC8"/>
-    <w:pPr>
-      <w:spacing w:after="0" w:line="240" w:lineRule="auto"/>
-    </w:pPr>
-    <w:tblPr>
-      <w:tblInd w:w="0" w:type="dxa"/>
-      <w:tblBorders>
-        <w:top w:val="single" w:sz="4" w:space="0" w:color="000000" w:themeColor="text1"/>
-        <w:left w:val="single" w:sz="4" w:space="0" w:color="000000" w:themeColor="text1"/>
-        <w:bottom w:val="single" w:sz="4" w:space="0" w:color="000000" w:themeColor="text1"/>
-        <w:right w:val="single" w:sz="4" w:space="0" w:color="000000" w:themeColor="text1"/>
-        <w:insideH w:val="single" w:sz="4" w:space="0" w:color="000000" w:themeColor="text1"/>
-        <w:insideV w:val="single" w:sz="4" w:space="0" w:color="000000" w:themeColor="text1"/>
-      </w:tblBorders>
-      <w:tblCellMar>
-        <w:top w:w="0" w:type="dxa"/>
-        <w:left w:w="108" w:type="dxa"/>
-        <w:bottom w:w="0" w:type="dxa"/>
-        <w:right w:w="108" w:type="dxa"/>
-      </w:tblCellMar>
-    </w:tblPr>
-  </w:style>
-  <w:style w:type="paragraph" w:styleId="ListParagraph">
-    <w:name w:val="List Paragraph"/>
-    <w:basedOn w:val="Normal"/>
-    <w:uiPriority w:val="34"/>
-    <w:qFormat/>
-    <w:rsid w:val="001F3FC8"/>
-    <w:pPr>
-      <w:ind w:left="720"/>
-      <w:contextualSpacing/>
-    </w:pPr>
-  </w:style>
-  <w:style w:type="character" w:styleId="Hyperlink">
-    <w:name w:val="Hyperlink"/>
-    <w:basedOn w:val="DefaultParagraphFont"/>
-    <w:uiPriority w:val="99"/>
-    <w:unhideWhenUsed/>
-    <w:rsid w:val="00E363E7"/>
-    <w:rPr>
-      <w:color w:val="0000FF" w:themeColor="hyperlink"/>
-      <w:u w:val="single"/>
-    </w:rPr>
-  </w:style>
-  <w:style w:type="character" w:customStyle="1" w:styleId="Heading1Char">
-    <w:name w:val="Heading 1 Char"/>
-    <w:basedOn w:val="DefaultParagraphFont"/>
-    <w:link w:val="Heading1"/>
-    <w:uiPriority w:val="9"/>
-    <w:rsid w:val="00A5273A"/>
-    <w:rPr>
-      <w:rFonts w:asciiTheme="majorHAnsi" w:eastAsiaTheme="majorEastAsia" w:hAnsiTheme="majorHAnsi" w:cstheme="majorBidi"/>
-      <w:b/>
-      <w:bCs/>
-      <w:color w:val="365F91" w:themeColor="accent1" w:themeShade="BF"/>
-      <w:sz w:val="28"/>
-      <w:szCs w:val="28"/>
-    </w:rPr>
-  </w:style>
-  <w:style w:type="character" w:customStyle="1" w:styleId="Heading2Char">
-    <w:name w:val="Heading 2 Char"/>
-    <w:basedOn w:val="DefaultParagraphFont"/>
-    <w:link w:val="Heading2"/>
-    <w:uiPriority w:val="9"/>
-    <w:rsid w:val="00725866"/>
-    <w:rPr>
-      <w:rFonts w:asciiTheme="majorHAnsi" w:eastAsiaTheme="majorEastAsia" w:hAnsiTheme="majorHAnsi" w:cstheme="majorBidi"/>
-      <w:color w:val="4F81BD" w:themeColor="accent1"/>
-      <w:sz w:val="26"/>
-      <w:szCs w:val="26"/>
-    </w:rPr>
-  </w:style>
-  <w:style w:type="paragraph" w:styleId="Header">
-    <w:name w:val="header"/>
-    <w:basedOn w:val="Normal"/>
-    <w:link w:val="HeaderChar"/>
-    <w:uiPriority w:val="99"/>
-    <w:semiHidden/>
-    <w:unhideWhenUsed/>
-    <w:rsid w:val="00E6262C"/>
-    <w:pPr>
-      <w:tabs>
-        <w:tab w:val="center" w:pos="4513"/>
-        <w:tab w:val="right" w:pos="9026"/>
-      </w:tabs>
-      <w:spacing w:after="0" w:line="240" w:lineRule="auto"/>
-    </w:pPr>
-  </w:style>
-  <w:style w:type="character" w:customStyle="1" w:styleId="HeaderChar">
-    <w:name w:val="Header Char"/>
-    <w:basedOn w:val="DefaultParagraphFont"/>
-    <w:link w:val="Header"/>
-    <w:uiPriority w:val="99"/>
-    <w:semiHidden/>
-    <w:rsid w:val="00E6262C"/>
-  </w:style>
-  <w:style w:type="paragraph" w:styleId="Footer">
-    <w:name w:val="footer"/>
-    <w:basedOn w:val="Normal"/>
-    <w:link w:val="FooterChar"/>
-    <w:uiPriority w:val="99"/>
-    <w:unhideWhenUsed/>
-    <w:rsid w:val="00E6262C"/>
-    <w:pPr>
-      <w:tabs>
-        <w:tab w:val="center" w:pos="4513"/>
-        <w:tab w:val="right" w:pos="9026"/>
-      </w:tabs>
-      <w:spacing w:after="0" w:line="240" w:lineRule="auto"/>
-    </w:pPr>
-  </w:style>
-  <w:style w:type="character" w:customStyle="1" w:styleId="FooterChar">
-    <w:name w:val="Footer Char"/>
-    <w:basedOn w:val="DefaultParagraphFont"/>
-    <w:link w:val="Footer"/>
-    <w:uiPriority w:val="99"/>
-    <w:rsid w:val="00E6262C"/>
-  </w:style>
-  <w:style w:type="paragraph" w:styleId="BalloonText">
-    <w:name w:val="Balloon Text"/>
-    <w:basedOn w:val="Normal"/>
-    <w:link w:val="BalloonTextChar"/>
-    <w:uiPriority w:val="99"/>
-    <w:semiHidden/>
-    <w:unhideWhenUsed/>
-    <w:rsid w:val="00E6262C"/>
-    <w:pPr>
-      <w:spacing w:after="0" w:line="240" w:lineRule="auto"/>
-    </w:pPr>
-    <w:rPr>
-      <w:rFonts w:ascii="Tahoma" w:hAnsi="Tahoma" w:cs="Tahoma"/>
-      <w:sz w:val="16"/>
-      <w:szCs w:val="16"/>
-    </w:rPr>
-  </w:style>
-  <w:style w:type="character" w:customStyle="1" w:styleId="BalloonTextChar">
-    <w:name w:val="Balloon Text Char"/>
-    <w:basedOn w:val="DefaultParagraphFont"/>
-    <w:link w:val="BalloonText"/>
-    <w:uiPriority w:val="99"/>
-    <w:semiHidden/>
-    <w:rsid w:val="00E6262C"/>
-    <w:rPr>
-      <w:rFonts w:ascii="Tahoma" w:hAnsi="Tahoma" w:cs="Tahoma"/>
-      <w:sz w:val="16"/>
-      <w:szCs w:val="16"/>
-    </w:rPr>
-  </w:style>
-  <w:style w:type="character" w:customStyle="1" w:styleId="Heading3Char">
-    <w:name w:val="Heading 3 Char"/>
-    <w:basedOn w:val="DefaultParagraphFont"/>
-    <w:link w:val="Heading3"/>
-    <w:uiPriority w:val="9"/>
-    <w:rsid w:val="00253C51"/>
-    <w:rPr>
-      <w:rFonts w:asciiTheme="majorHAnsi" w:eastAsiaTheme="majorEastAsia" w:hAnsiTheme="majorHAnsi" w:cstheme="majorBidi"/>
-      <w:b/>
-      <w:bCs/>
-      <w:color w:val="4F81BD" w:themeColor="accent1"/>
-    </w:rPr>
-  </w:style>
-  <w:style w:type="paragraph" w:styleId="FootnoteText">
-    <w:name w:val="footnote text"/>
-    <w:basedOn w:val="Normal"/>
-    <w:link w:val="FootnoteTextChar"/>
-    <w:uiPriority w:val="99"/>
-    <w:semiHidden/>
-    <w:unhideWhenUsed/>
-    <w:rsid w:val="002024FF"/>
-    <w:pPr>
-      <w:spacing w:after="0" w:line="240" w:lineRule="auto"/>
-    </w:pPr>
-    <w:rPr>
-      <w:sz w:val="20"/>
-      <w:szCs w:val="20"/>
-    </w:rPr>
-  </w:style>
-  <w:style w:type="character" w:customStyle="1" w:styleId="FootnoteTextChar">
-    <w:name w:val="Footnote Text Char"/>
-    <w:basedOn w:val="DefaultParagraphFont"/>
-    <w:link w:val="FootnoteText"/>
-    <w:uiPriority w:val="99"/>
-    <w:semiHidden/>
-    <w:rsid w:val="002024FF"/>
-    <w:rPr>
-      <w:sz w:val="20"/>
-      <w:szCs w:val="20"/>
-    </w:rPr>
-  </w:style>
-  <w:style w:type="character" w:styleId="FootnoteReference">
-    <w:name w:val="footnote reference"/>
-    <w:basedOn w:val="DefaultParagraphFont"/>
-    <w:uiPriority w:val="99"/>
-    <w:semiHidden/>
-    <w:unhideWhenUsed/>
-    <w:rsid w:val="002024FF"/>
-    <w:rPr>
-      <w:vertAlign w:val="superscript"/>
-    </w:rPr>
-  </w:style>
-  <w:style w:type="character" w:styleId="CommentReference">
-    <w:name w:val="annotation reference"/>
-    <w:basedOn w:val="DefaultParagraphFont"/>
-    <w:uiPriority w:val="99"/>
-    <w:semiHidden/>
-    <w:unhideWhenUsed/>
-    <w:rsid w:val="007E46EC"/>
-    <w:rPr>
-      <w:sz w:val="16"/>
-      <w:szCs w:val="16"/>
-    </w:rPr>
-  </w:style>
-  <w:style w:type="paragraph" w:styleId="CommentText">
-    <w:name w:val="annotation text"/>
-    <w:basedOn w:val="Normal"/>
-    <w:link w:val="CommentTextChar"/>
-    <w:uiPriority w:val="99"/>
-    <w:semiHidden/>
-    <w:unhideWhenUsed/>
-    <w:rsid w:val="007E46EC"/>
-    <w:pPr>
-      <w:spacing w:line="240" w:lineRule="auto"/>
-    </w:pPr>
-    <w:rPr>
-      <w:sz w:val="20"/>
-      <w:szCs w:val="20"/>
-    </w:rPr>
-  </w:style>
-  <w:style w:type="character" w:customStyle="1" w:styleId="CommentTextChar">
-    <w:name w:val="Comment Text Char"/>
-    <w:basedOn w:val="DefaultParagraphFont"/>
-    <w:link w:val="CommentText"/>
-    <w:uiPriority w:val="99"/>
-    <w:semiHidden/>
-    <w:rsid w:val="007E46EC"/>
-    <w:rPr>
-      <w:sz w:val="20"/>
-      <w:szCs w:val="20"/>
-    </w:rPr>
-  </w:style>
-  <w:style w:type="paragraph" w:styleId="CommentSubject">
-    <w:name w:val="annotation subject"/>
-    <w:basedOn w:val="CommentText"/>
-    <w:next w:val="CommentText"/>
-    <w:link w:val="CommentSubjectChar"/>
-    <w:uiPriority w:val="99"/>
-    <w:semiHidden/>
-    <w:unhideWhenUsed/>
-    <w:rsid w:val="007E46EC"/>
-    <w:rPr>
-      <w:b/>
-      <w:bCs/>
-    </w:rPr>
-  </w:style>
-  <w:style w:type="character" w:customStyle="1" w:styleId="CommentSubjectChar">
-    <w:name w:val="Comment Subject Char"/>
-    <w:basedOn w:val="CommentTextChar"/>
-    <w:link w:val="CommentSubject"/>
-    <w:uiPriority w:val="99"/>
-    <w:semiHidden/>
-    <w:rsid w:val="007E46EC"/>
-    <w:rPr>
-      <w:b/>
-      <w:bCs/>
-      <w:sz w:val="20"/>
-      <w:szCs w:val="20"/>
-    </w:rPr>
-  </w:style>
-  <w:style w:type="paragraph" w:styleId="Revision">
-    <w:name w:val="Revision"/>
-    <w:hidden/>
-    <w:uiPriority w:val="99"/>
-    <w:semiHidden/>
-    <w:rsid w:val="007E46EC"/>
-    <w:pPr>
-      <w:spacing w:after="0" w:line="240" w:lineRule="auto"/>
-    </w:pPr>
-  </w:style>
-  <w:style w:type="paragraph" w:customStyle="1" w:styleId="Indentedpara">
-    <w:name w:val="Indented para"/>
-    <w:basedOn w:val="Normal"/>
-    <w:qFormat/>
-    <w:rsid w:val="00396737"/>
-    <w:pPr>
-      <w:ind w:left="425"/>
-    </w:pPr>
-  </w:style>
-  <w:style w:type="paragraph" w:customStyle="1" w:styleId="Definition">
-    <w:name w:val="Definition"/>
-    <w:basedOn w:val="Normal"/>
-    <w:next w:val="Indentedpara"/>
-    <w:qFormat/>
-    <w:rsid w:val="00993A88"/>
-    <w:pPr>
-      <w:keepNext/>
-      <w:keepLines/>
-      <w:spacing w:after="40"/>
-      <w:ind w:left="425" w:hanging="425"/>
-    </w:pPr>
-    <w:rPr>
-      <w:b/>
-    </w:rPr>
-  </w:style>
-  <w:style w:type="paragraph" w:styleId="Caption">
-    <w:name w:val="caption"/>
-    <w:basedOn w:val="Normal"/>
-    <w:next w:val="Normal"/>
-    <w:uiPriority w:val="35"/>
-    <w:unhideWhenUsed/>
-    <w:qFormat/>
-    <w:rsid w:val="00C954B3"/>
-    <w:pPr>
-      <w:spacing w:line="240" w:lineRule="auto"/>
-    </w:pPr>
-    <w:rPr>
-      <w:b/>
-      <w:bCs/>
-      <w:color w:val="4F81BD" w:themeColor="accent1"/>
-      <w:sz w:val="18"/>
-      <w:szCs w:val="18"/>
-    </w:rPr>
-  </w:style>
-  <w:style w:type="paragraph" w:customStyle="1" w:styleId="Reference">
-    <w:name w:val="Reference"/>
-    <w:basedOn w:val="ListParagraph"/>
-    <w:qFormat/>
-    <w:rsid w:val="005654B2"/>
-    <w:pPr>
-      <w:numPr>
-        <w:numId w:val="1"/>
-      </w:numPr>
-    </w:pPr>
-  </w:style>
-  <w:style w:type="table" w:styleId="MediumList2-Accent5">
-    <w:name w:val="Medium List 2 Accent 5"/>
-    <w:basedOn w:val="TableNormal"/>
-    <w:uiPriority w:val="66"/>
-    <w:rsid w:val="002550C2"/>
-    <w:pPr>
-      <w:spacing w:after="0" w:line="240" w:lineRule="auto"/>
-    </w:pPr>
-    <w:rPr>
-      <w:rFonts w:asciiTheme="majorHAnsi" w:eastAsiaTheme="majorEastAsia" w:hAnsiTheme="majorHAnsi" w:cstheme="majorBidi"/>
-      <w:color w:val="000000" w:themeColor="text1"/>
-    </w:rPr>
-    <w:tblPr>
-      <w:tblStyleRowBandSize w:val="1"/>
-      <w:tblStyleColBandSize w:val="1"/>
-      <w:tblInd w:w="0" w:type="dxa"/>
-      <w:tblBorders>
-        <w:top w:val="single" w:sz="8" w:space="0" w:color="4BACC6" w:themeColor="accent5"/>
-        <w:left w:val="single" w:sz="8" w:space="0" w:color="4BACC6" w:themeColor="accent5"/>
-        <w:bottom w:val="single" w:sz="8" w:space="0" w:color="4BACC6" w:themeColor="accent5"/>
-        <w:right w:val="single" w:sz="8" w:space="0" w:color="4BACC6" w:themeColor="accent5"/>
-      </w:tblBorders>
-      <w:tblCellMar>
-        <w:top w:w="0" w:type="dxa"/>
-        <w:left w:w="108" w:type="dxa"/>
-        <w:bottom w:w="0" w:type="dxa"/>
-        <w:right w:w="108" w:type="dxa"/>
-      </w:tblCellMar>
-    </w:tblPr>
-    <w:tblStylePr w:type="firstRow">
-      <w:rPr>
-        <w:sz w:val="24"/>
-        <w:szCs w:val="24"/>
-      </w:rPr>
-      <w:tblPr/>
-      <w:tcPr>
-        <w:tcBorders>
-          <w:top w:val="nil"/>
-          <w:left w:val="nil"/>
-          <w:bottom w:val="single" w:sz="24" w:space="0" w:color="4BACC6" w:themeColor="accent5"/>
-          <w:right w:val="nil"/>
-          <w:insideH w:val="nil"/>
-          <w:insideV w:val="nil"/>
-        </w:tcBorders>
-        <w:shd w:val="clear" w:color="auto" w:fill="FFFFFF" w:themeFill="background1"/>
-      </w:tcPr>
-    </w:tblStylePr>
-    <w:tblStylePr w:type="lastRow">
-      <w:tblPr/>
-      <w:tcPr>
-        <w:tcBorders>
-          <w:top w:val="single" w:sz="8" w:space="0" w:color="4BACC6" w:themeColor="accent5"/>
-          <w:left w:val="nil"/>
-          <w:bottom w:val="nil"/>
-          <w:right w:val="nil"/>
-          <w:insideH w:val="nil"/>
-          <w:insideV w:val="nil"/>
-        </w:tcBorders>
-        <w:shd w:val="clear" w:color="auto" w:fill="FFFFFF" w:themeFill="background1"/>
-      </w:tcPr>
-    </w:tblStylePr>
-    <w:tblStylePr w:type="firstCol">
-      <w:tblPr/>
-      <w:tcPr>
-        <w:tcBorders>
-          <w:top w:val="nil"/>
-          <w:left w:val="nil"/>
-          <w:bottom w:val="nil"/>
-          <w:right w:val="single" w:sz="8" w:space="0" w:color="4BACC6" w:themeColor="accent5"/>
-          <w:insideH w:val="nil"/>
-          <w:insideV w:val="nil"/>
-        </w:tcBorders>
-        <w:shd w:val="clear" w:color="auto" w:fill="FFFFFF" w:themeFill="background1"/>
-      </w:tcPr>
-    </w:tblStylePr>
-    <w:tblStylePr w:type="lastCol">
-      <w:tblPr/>
-      <w:tcPr>
-        <w:tcBorders>
-          <w:top w:val="nil"/>
-          <w:left w:val="single" w:sz="8" w:space="0" w:color="4BACC6" w:themeColor="accent5"/>
-          <w:bottom w:val="nil"/>
-          <w:right w:val="nil"/>
-          <w:insideH w:val="nil"/>
-          <w:insideV w:val="nil"/>
-        </w:tcBorders>
-        <w:shd w:val="clear" w:color="auto" w:fill="FFFFFF" w:themeFill="background1"/>
-      </w:tcPr>
-    </w:tblStylePr>
-    <w:tblStylePr w:type="band1Vert">
-      <w:tblPr/>
-      <w:tcPr>
-        <w:tcBorders>
-          <w:left w:val="nil"/>
-          <w:right w:val="nil"/>
-          <w:insideH w:val="nil"/>
-          <w:insideV w:val="nil"/>
-        </w:tcBorders>
-        <w:shd w:val="clear" w:color="auto" w:fill="D2EAF1" w:themeFill="accent5" w:themeFillTint="3F"/>
-      </w:tcPr>
-    </w:tblStylePr>
-    <w:tblStylePr w:type="band1Horz">
-      <w:tblPr/>
-      <w:tcPr>
-        <w:tcBorders>
-          <w:top w:val="nil"/>
-          <w:bottom w:val="nil"/>
-          <w:insideH w:val="nil"/>
-          <w:insideV w:val="nil"/>
-        </w:tcBorders>
-        <w:shd w:val="clear" w:color="auto" w:fill="D2EAF1" w:themeFill="accent5" w:themeFillTint="3F"/>
-      </w:tcPr>
-    </w:tblStylePr>
-    <w:tblStylePr w:type="nwCell">
-      <w:tblPr/>
-      <w:tcPr>
-        <w:shd w:val="clear" w:color="auto" w:fill="FFFFFF" w:themeFill="background1"/>
-      </w:tcPr>
-    </w:tblStylePr>
-    <w:tblStylePr w:type="swCell">
-      <w:tblPr/>
-      <w:tcPr>
-        <w:tcBorders>
-          <w:top w:val="nil"/>
-        </w:tcBorders>
-      </w:tcPr>
-    </w:tblStylePr>
-  </w:style>
-  <w:style w:type="table" w:styleId="LightGrid-Accent5">
-    <w:name w:val="Light Grid Accent 5"/>
-    <w:basedOn w:val="TableNormal"/>
-    <w:uiPriority w:val="62"/>
-    <w:rsid w:val="002550C2"/>
-    <w:pPr>
-      <w:spacing w:after="0" w:line="240" w:lineRule="auto"/>
-    </w:pPr>
-    <w:tblPr>
-      <w:tblStyleRowBandSize w:val="1"/>
-      <w:tblStyleColBandSize w:val="1"/>
-      <w:tblInd w:w="0" w:type="dxa"/>
-      <w:tblBorders>
-        <w:top w:val="single" w:sz="8" w:space="0" w:color="4BACC6" w:themeColor="accent5"/>
-        <w:left w:val="single" w:sz="8" w:space="0" w:color="4BACC6" w:themeColor="accent5"/>
-        <w:bottom w:val="single" w:sz="8" w:space="0" w:color="4BACC6" w:themeColor="accent5"/>
-        <w:right w:val="single" w:sz="8" w:space="0" w:color="4BACC6" w:themeColor="accent5"/>
-        <w:insideH w:val="single" w:sz="8" w:space="0" w:color="4BACC6" w:themeColor="accent5"/>
-        <w:insideV w:val="single" w:sz="8" w:space="0" w:color="4BACC6" w:themeColor="accent5"/>
-      </w:tblBorders>
-      <w:tblCellMar>
-        <w:top w:w="0" w:type="dxa"/>
-        <w:left w:w="108" w:type="dxa"/>
-        <w:bottom w:w="0" w:type="dxa"/>
-        <w:right w:w="108" w:type="dxa"/>
-      </w:tblCellMar>
-    </w:tblPr>
-    <w:tblStylePr w:type="firstRow">
-      <w:pPr>
-        <w:spacing w:before="0" w:after="0" w:line="240" w:lineRule="auto"/>
-      </w:pPr>
-      <w:rPr>
-        <w:rFonts w:asciiTheme="majorHAnsi" w:eastAsiaTheme="majorEastAsia" w:hAnsiTheme="majorHAnsi" w:cstheme="majorBidi"/>
-        <w:b/>
-        <w:bCs/>
-      </w:rPr>
-      <w:tblPr/>
-      <w:tcPr>
-        <w:tcBorders>
-          <w:top w:val="single" w:sz="8" w:space="0" w:color="4BACC6" w:themeColor="accent5"/>
-          <w:left w:val="single" w:sz="8" w:space="0" w:color="4BACC6" w:themeColor="accent5"/>
-          <w:bottom w:val="single" w:sz="18" w:space="0" w:color="4BACC6" w:themeColor="accent5"/>
-          <w:right w:val="single" w:sz="8" w:space="0" w:color="4BACC6" w:themeColor="accent5"/>
-          <w:insideH w:val="nil"/>
-          <w:insideV w:val="single" w:sz="8" w:space="0" w:color="4BACC6" w:themeColor="accent5"/>
-        </w:tcBorders>
-      </w:tcPr>
-    </w:tblStylePr>
-    <w:tblStylePr w:type="lastRow">
-      <w:pPr>
-        <w:spacing w:before="0" w:after="0" w:line="240" w:lineRule="auto"/>
-      </w:pPr>
-      <w:rPr>
-        <w:rFonts w:asciiTheme="majorHAnsi" w:eastAsiaTheme="majorEastAsia" w:hAnsiTheme="majorHAnsi" w:cstheme="majorBidi"/>
-        <w:b/>
-        <w:bCs/>
-      </w:rPr>
-      <w:tblPr/>
-      <w:tcPr>
-        <w:tcBorders>
-          <w:top w:val="double" w:sz="6" w:space="0" w:color="4BACC6" w:themeColor="accent5"/>
-          <w:left w:val="single" w:sz="8" w:space="0" w:color="4BACC6" w:themeColor="accent5"/>
-          <w:bottom w:val="single" w:sz="8" w:space="0" w:color="4BACC6" w:themeColor="accent5"/>
-          <w:right w:val="single" w:sz="8" w:space="0" w:color="4BACC6" w:themeColor="accent5"/>
-          <w:insideH w:val="nil"/>
-          <w:insideV w:val="single" w:sz="8" w:space="0" w:color="4BACC6" w:themeColor="accent5"/>
-        </w:tcBorders>
-      </w:tcPr>
-    </w:tblStylePr>
-    <w:tblStylePr w:type="firstCol">
-      <w:rPr>
-        <w:rFonts w:asciiTheme="majorHAnsi" w:eastAsiaTheme="majorEastAsia" w:hAnsiTheme="majorHAnsi" w:cstheme="majorBidi"/>
-        <w:b/>
-        <w:bCs/>
-      </w:rPr>
-    </w:tblStylePr>
-    <w:tblStylePr w:type="lastCol">
-      <w:rPr>
-        <w:rFonts w:asciiTheme="majorHAnsi" w:eastAsiaTheme="majorEastAsia" w:hAnsiTheme="majorHAnsi" w:cstheme="majorBidi"/>
-        <w:b/>
-        <w:bCs/>
-      </w:rPr>
-      <w:tblPr/>
-      <w:tcPr>
-        <w:tcBorders>
-          <w:top w:val="single" w:sz="8" w:space="0" w:color="4BACC6" w:themeColor="accent5"/>
-          <w:left w:val="single" w:sz="8" w:space="0" w:color="4BACC6" w:themeColor="accent5"/>
-          <w:bottom w:val="single" w:sz="8" w:space="0" w:color="4BACC6" w:themeColor="accent5"/>
-          <w:right w:val="single" w:sz="8" w:space="0" w:color="4BACC6" w:themeColor="accent5"/>
-        </w:tcBorders>
-      </w:tcPr>
-    </w:tblStylePr>
-    <w:tblStylePr w:type="band1Vert">
-      <w:tblPr/>
-      <w:tcPr>
-        <w:tcBorders>
-          <w:top w:val="single" w:sz="8" w:space="0" w:color="4BACC6" w:themeColor="accent5"/>
-          <w:left w:val="single" w:sz="8" w:space="0" w:color="4BACC6" w:themeColor="accent5"/>
-          <w:bottom w:val="single" w:sz="8" w:space="0" w:color="4BACC6" w:themeColor="accent5"/>
-          <w:right w:val="single" w:sz="8" w:space="0" w:color="4BACC6" w:themeColor="accent5"/>
-        </w:tcBorders>
-        <w:shd w:val="clear" w:color="auto" w:fill="D2EAF1" w:themeFill="accent5" w:themeFillTint="3F"/>
-      </w:tcPr>
-    </w:tblStylePr>
-    <w:tblStylePr w:type="band1Horz">
-      <w:tblPr/>
-      <w:tcPr>
-        <w:tcBorders>
-          <w:top w:val="single" w:sz="8" w:space="0" w:color="4BACC6" w:themeColor="accent5"/>
-          <w:left w:val="single" w:sz="8" w:space="0" w:color="4BACC6" w:themeColor="accent5"/>
-          <w:bottom w:val="single" w:sz="8" w:space="0" w:color="4BACC6" w:themeColor="accent5"/>
-          <w:right w:val="single" w:sz="8" w:space="0" w:color="4BACC6" w:themeColor="accent5"/>
-          <w:insideV w:val="single" w:sz="8" w:space="0" w:color="4BACC6" w:themeColor="accent5"/>
-        </w:tcBorders>
-        <w:shd w:val="clear" w:color="auto" w:fill="D2EAF1" w:themeFill="accent5" w:themeFillTint="3F"/>
-      </w:tcPr>
-    </w:tblStylePr>
-    <w:tblStylePr w:type="band2Horz">
-      <w:tblPr/>
-      <w:tcPr>
-        <w:tcBorders>
-          <w:top w:val="single" w:sz="8" w:space="0" w:color="4BACC6" w:themeColor="accent5"/>
-          <w:left w:val="single" w:sz="8" w:space="0" w:color="4BACC6" w:themeColor="accent5"/>
-          <w:bottom w:val="single" w:sz="8" w:space="0" w:color="4BACC6" w:themeColor="accent5"/>
-          <w:right w:val="single" w:sz="8" w:space="0" w:color="4BACC6" w:themeColor="accent5"/>
-          <w:insideV w:val="single" w:sz="8" w:space="0" w:color="4BACC6" w:themeColor="accent5"/>
-        </w:tcBorders>
-      </w:tcPr>
-    </w:tblStylePr>
-  </w:style>
-  <w:style w:type="table" w:styleId="LightList-Accent5">
-    <w:name w:val="Light List Accent 5"/>
-    <w:basedOn w:val="TableNormal"/>
-    <w:uiPriority w:val="61"/>
-    <w:rsid w:val="006903A5"/>
-    <w:pPr>
-      <w:spacing w:after="0" w:line="240" w:lineRule="auto"/>
-    </w:pPr>
-    <w:tblPr>
-      <w:tblStyleRowBandSize w:val="1"/>
-      <w:tblStyleColBandSize w:val="1"/>
-      <w:tblInd w:w="0" w:type="dxa"/>
-      <w:tblBorders>
-        <w:top w:val="single" w:sz="8" w:space="0" w:color="4BACC6" w:themeColor="accent5"/>
-        <w:left w:val="single" w:sz="8" w:space="0" w:color="4BACC6" w:themeColor="accent5"/>
-        <w:bottom w:val="single" w:sz="8" w:space="0" w:color="4BACC6" w:themeColor="accent5"/>
-        <w:right w:val="single" w:sz="8" w:space="0" w:color="4BACC6" w:themeColor="accent5"/>
-      </w:tblBorders>
-      <w:tblCellMar>
-        <w:top w:w="0" w:type="dxa"/>
-        <w:left w:w="108" w:type="dxa"/>
-        <w:bottom w:w="0" w:type="dxa"/>
-        <w:right w:w="108" w:type="dxa"/>
-      </w:tblCellMar>
     </w:tblPr>
     <w:tblStylePr w:type="firstRow">
       <w:pPr>
@@ -7337,7 +6307,7 @@
 </file>
 
 <file path=customXml/itemProps1.xml><?xml version="1.0" encoding="utf-8"?>
-<ds:datastoreItem xmlns:ds="http://schemas.openxmlformats.org/officeDocument/2006/customXml" ds:itemID="{3A3B3A53-3D3F-451C-B8B3-14E8C693C57A}">
+<ds:datastoreItem xmlns:ds="http://schemas.openxmlformats.org/officeDocument/2006/customXml" ds:itemID="{A8F628C6-D2F6-4BCD-92A1-FA0644ACAC26}">
   <ds:schemaRefs>
     <ds:schemaRef ds:uri="http://schemas.openxmlformats.org/officeDocument/2006/bibliography"/>
   </ds:schemaRefs>

</xml_diff>